<commit_message>
Update Mortality Protocol 2020.docx
</commit_message>
<xml_diff>
--- a/tree_mortality/Protocols/Mortality Protocol 2020.docx
+++ b/tree_mortality/Protocols/Mortality Protocol 2020.docx
@@ -20,7 +20,7 @@
           <w:sz w:val="28"/>
           <w:szCs w:val="28"/>
         </w:rPr>
-        <w:t>ANNUAL TREE MORTALITY SURVEY_ ForestGEO-SCBI_2</w:t>
+        <w:t>ANNUAL TREE MORTALITY SURVEY</w:t>
       </w:r>
       <w:r>
         <w:rPr>
@@ -29,7 +29,7 @@
           <w:sz w:val="28"/>
           <w:szCs w:val="28"/>
         </w:rPr>
-        <w:t>020</w:t>
+        <w:t xml:space="preserve"> PROTOCOLS</w:t>
       </w:r>
     </w:p>
     <w:p>
@@ -43,21 +43,82 @@
           <w:szCs w:val="28"/>
         </w:rPr>
       </w:pPr>
-    </w:p>
-    <w:p>
-      <w:pPr>
-        <w:pStyle w:val="Default"/>
-        <w:rPr>
-          <w:b/>
-          <w:bCs/>
-        </w:rPr>
-      </w:pPr>
-      <w:r>
-        <w:rPr>
-          <w:b/>
-          <w:bCs/>
-        </w:rPr>
-        <w:t>NOTE: Due to the coronavirus situation in Sumer 2020 we implemented few modifications to this census, mainly:</w:t>
+      <w:r>
+        <w:rPr>
+          <w:b/>
+          <w:bCs/>
+          <w:sz w:val="28"/>
+          <w:szCs w:val="28"/>
+        </w:rPr>
+        <w:t>ForestGEO-SCBI</w:t>
+      </w:r>
+      <w:r>
+        <w:rPr>
+          <w:b/>
+          <w:bCs/>
+          <w:sz w:val="28"/>
+          <w:szCs w:val="28"/>
+        </w:rPr>
+        <w:t xml:space="preserve"> </w:t>
+      </w:r>
+      <w:r>
+        <w:rPr>
+          <w:b/>
+          <w:bCs/>
+          <w:sz w:val="28"/>
+          <w:szCs w:val="28"/>
+        </w:rPr>
+        <w:t>2020</w:t>
+      </w:r>
+    </w:p>
+    <w:p>
+      <w:pPr>
+        <w:pStyle w:val="Default"/>
+        <w:jc w:val="center"/>
+        <w:rPr>
+          <w:b/>
+          <w:bCs/>
+          <w:sz w:val="22"/>
+          <w:szCs w:val="22"/>
+        </w:rPr>
+      </w:pPr>
+    </w:p>
+    <w:p>
+      <w:pPr>
+        <w:pStyle w:val="Default"/>
+        <w:rPr>
+          <w:b/>
+          <w:bCs/>
+          <w:sz w:val="22"/>
+          <w:szCs w:val="22"/>
+        </w:rPr>
+      </w:pPr>
+      <w:r>
+        <w:rPr>
+          <w:b/>
+          <w:bCs/>
+          <w:sz w:val="22"/>
+          <w:szCs w:val="22"/>
+        </w:rPr>
+        <w:t xml:space="preserve">NOTE: Due to the coronavirus </w:t>
+      </w:r>
+      <w:r>
+        <w:rPr>
+          <w:b/>
+          <w:bCs/>
+          <w:sz w:val="22"/>
+          <w:szCs w:val="22"/>
+        </w:rPr>
+        <w:t>circumstances</w:t>
+      </w:r>
+      <w:r>
+        <w:rPr>
+          <w:b/>
+          <w:bCs/>
+          <w:sz w:val="22"/>
+          <w:szCs w:val="22"/>
+        </w:rPr>
+        <w:t xml:space="preserve"> in 2020 we implemented few modifications to this census, mainly:</w:t>
       </w:r>
     </w:p>
     <w:p>
@@ -67,11 +128,17 @@
           <w:ilvl w:val="0"/>
           <w:numId w:val="1"/>
         </w:numPr>
-      </w:pPr>
-      <w:r>
-        <w:rPr>
-          <w:b/>
-          <w:bCs/>
+        <w:rPr>
+          <w:sz w:val="22"/>
+          <w:szCs w:val="22"/>
+        </w:rPr>
+      </w:pPr>
+      <w:r>
+        <w:rPr>
+          <w:b/>
+          <w:bCs/>
+          <w:sz w:val="22"/>
+          <w:szCs w:val="22"/>
         </w:rPr>
         <w:t>No coring of dead trees (if time allows, it will be done once survey is completed)</w:t>
       </w:r>
@@ -83,19 +150,45 @@
           <w:ilvl w:val="0"/>
           <w:numId w:val="1"/>
         </w:numPr>
-      </w:pPr>
-      <w:r>
-        <w:rPr>
-          <w:b/>
-          <w:bCs/>
-        </w:rPr>
-        <w:t xml:space="preserve">Include </w:t>
+        <w:rPr>
+          <w:sz w:val="22"/>
+          <w:szCs w:val="22"/>
+        </w:rPr>
+      </w:pPr>
+      <w:r>
+        <w:rPr>
+          <w:b/>
+          <w:bCs/>
+          <w:sz w:val="22"/>
+          <w:szCs w:val="22"/>
+        </w:rPr>
+        <w:t>Include</w:t>
+      </w:r>
+      <w:r>
+        <w:rPr>
+          <w:b/>
+          <w:bCs/>
+          <w:sz w:val="22"/>
+          <w:szCs w:val="22"/>
+        </w:rPr>
+        <w:t>d</w:t>
+      </w:r>
+      <w:r>
+        <w:rPr>
+          <w:b/>
+          <w:bCs/>
+          <w:sz w:val="22"/>
+          <w:szCs w:val="22"/>
+        </w:rPr>
+        <w:t xml:space="preserve"> </w:t>
       </w:r>
       <w:proofErr w:type="spellStart"/>
       <w:r>
         <w:rPr>
           <w:b/>
           <w:bCs/>
+          <w:sz w:val="22"/>
+          <w:szCs w:val="22"/>
         </w:rPr>
         <w:t>chvi</w:t>
       </w:r>
@@ -104,8 +197,46 @@
         <w:rPr>
           <w:b/>
           <w:bCs/>
-        </w:rPr>
-        <w:t xml:space="preserve"> species that excluding in 2019.</w:t>
+          <w:sz w:val="22"/>
+          <w:szCs w:val="22"/>
+        </w:rPr>
+        <w:t xml:space="preserve"> species that </w:t>
+      </w:r>
+      <w:r>
+        <w:rPr>
+          <w:b/>
+          <w:bCs/>
+          <w:sz w:val="22"/>
+          <w:szCs w:val="22"/>
+        </w:rPr>
+        <w:t xml:space="preserve">were mistakenly </w:t>
+      </w:r>
+      <w:r>
+        <w:rPr>
+          <w:b/>
+          <w:bCs/>
+          <w:sz w:val="22"/>
+          <w:szCs w:val="22"/>
+        </w:rPr>
+        <w:t>exclud</w:t>
+      </w:r>
+      <w:r>
+        <w:rPr>
+          <w:b/>
+          <w:bCs/>
+          <w:sz w:val="22"/>
+          <w:szCs w:val="22"/>
+        </w:rPr>
+        <w:t>ed</w:t>
+      </w:r>
+      <w:r>
+        <w:rPr>
+          <w:b/>
+          <w:bCs/>
+          <w:sz w:val="22"/>
+          <w:szCs w:val="22"/>
+        </w:rPr>
+        <w:t xml:space="preserve"> in 2019.</w:t>
       </w:r>
     </w:p>
     <w:p>
@@ -116,22 +247,6 @@
           <w:szCs w:val="28"/>
         </w:rPr>
       </w:pPr>
-    </w:p>
-    <w:p>
-      <w:pPr>
-        <w:pStyle w:val="Default"/>
-        <w:rPr>
-          <w:sz w:val="20"/>
-          <w:szCs w:val="20"/>
-        </w:rPr>
-      </w:pPr>
-      <w:r>
-        <w:rPr>
-          <w:sz w:val="20"/>
-          <w:szCs w:val="20"/>
-        </w:rPr>
-        <w:t xml:space="preserve">At the SCBI large plot, a blue re-bar located in the SW corner gives the quadrat names. Locate the rebar and orientate yourself. Locate trees within quadrat. Coordinates (x, y) are given in reference to a 20x20m square. </w:t>
-      </w:r>
     </w:p>
     <w:p>
       <w:pPr>
@@ -197,15 +312,13 @@
         </w:rPr>
         <w:t xml:space="preserve">Datasheet, either printed or in electronic format (use </w:t>
       </w:r>
-      <w:proofErr w:type="spellStart"/>
-      <w:r>
-        <w:rPr>
-          <w:sz w:val="20"/>
-          <w:szCs w:val="20"/>
-        </w:rPr>
-        <w:t>IPad</w:t>
-      </w:r>
-      <w:proofErr w:type="spellEnd"/>
+      <w:r>
+        <w:rPr>
+          <w:sz w:val="20"/>
+          <w:szCs w:val="20"/>
+        </w:rPr>
+        <w:t>iPad</w:t>
+      </w:r>
       <w:r>
         <w:rPr>
           <w:sz w:val="20"/>
@@ -340,7 +453,7 @@
           <w:sz w:val="20"/>
           <w:szCs w:val="20"/>
         </w:rPr>
-        <w:t>This data should already be built in the datasheet that you bring to the field. See updated script to create datasheets (</w:t>
+        <w:t xml:space="preserve">The pre-existing </w:t>
       </w:r>
       <w:r>
         <w:rPr>
@@ -349,7 +462,7 @@
           <w:sz w:val="20"/>
           <w:szCs w:val="20"/>
         </w:rPr>
-        <w:t>GitHub\SCBI-ForestGEO-Data\tree_mortality\R_script</w:t>
+        <w:t xml:space="preserve">data </w:t>
       </w:r>
       <w:r>
         <w:rPr>
@@ -358,38 +471,101 @@
           <w:sz w:val="20"/>
           <w:szCs w:val="20"/>
         </w:rPr>
-        <w:t>\Script_to_produce_datasheet)</w:t>
-      </w:r>
-    </w:p>
-    <w:p>
-      <w:pPr>
-        <w:pStyle w:val="Default"/>
-        <w:rPr>
-          <w:b/>
-          <w:bCs/>
+        <w:t xml:space="preserve">should be embedded </w:t>
+      </w:r>
+      <w:r>
+        <w:rPr>
           <w:i/>
           <w:iCs/>
           <w:sz w:val="20"/>
           <w:szCs w:val="20"/>
         </w:rPr>
-      </w:pPr>
-    </w:p>
-    <w:p>
-      <w:pPr>
-        <w:pStyle w:val="Default"/>
-        <w:rPr>
-          <w:sz w:val="20"/>
-          <w:szCs w:val="20"/>
-        </w:rPr>
-      </w:pPr>
-      <w:r>
-        <w:rPr>
-          <w:b/>
-          <w:bCs/>
-          <w:sz w:val="20"/>
-          <w:szCs w:val="20"/>
-        </w:rPr>
-        <w:t xml:space="preserve">Codes 2013: </w:t>
+        <w:t xml:space="preserve">in the </w:t>
+      </w:r>
+      <w:r>
+        <w:rPr>
+          <w:i/>
+          <w:iCs/>
+          <w:sz w:val="20"/>
+          <w:szCs w:val="20"/>
+        </w:rPr>
+        <w:t xml:space="preserve">new </w:t>
+      </w:r>
+      <w:r>
+        <w:rPr>
+          <w:i/>
+          <w:iCs/>
+          <w:sz w:val="20"/>
+          <w:szCs w:val="20"/>
+        </w:rPr>
+        <w:t>datasheet</w:t>
+      </w:r>
+      <w:r>
+        <w:rPr>
+          <w:i/>
+          <w:iCs/>
+          <w:sz w:val="20"/>
+          <w:szCs w:val="20"/>
+        </w:rPr>
+        <w:t>s</w:t>
+      </w:r>
+      <w:r>
+        <w:rPr>
+          <w:i/>
+          <w:iCs/>
+          <w:sz w:val="20"/>
+          <w:szCs w:val="20"/>
+        </w:rPr>
+        <w:t xml:space="preserve"> that you bring to the field. See updated script to create datasheets (GitHub\SCBI-ForestGEO-Data\tree_mortality\R_script\Script_to_produce_datasheet)</w:t>
+      </w:r>
+    </w:p>
+    <w:p>
+      <w:pPr>
+        <w:pStyle w:val="Default"/>
+        <w:rPr>
+          <w:b/>
+          <w:bCs/>
+          <w:i/>
+          <w:iCs/>
+          <w:sz w:val="20"/>
+          <w:szCs w:val="20"/>
+        </w:rPr>
+      </w:pPr>
+    </w:p>
+    <w:p>
+      <w:pPr>
+        <w:pStyle w:val="Default"/>
+        <w:rPr>
+          <w:sz w:val="20"/>
+          <w:szCs w:val="20"/>
+        </w:rPr>
+      </w:pPr>
+      <w:r>
+        <w:rPr>
+          <w:b/>
+          <w:bCs/>
+          <w:sz w:val="20"/>
+          <w:szCs w:val="20"/>
+        </w:rPr>
+        <w:t>Codes 201</w:t>
+      </w:r>
+      <w:r>
+        <w:rPr>
+          <w:b/>
+          <w:bCs/>
+          <w:sz w:val="20"/>
+          <w:szCs w:val="20"/>
+        </w:rPr>
+        <w:t>8</w:t>
+      </w:r>
+      <w:r>
+        <w:rPr>
+          <w:b/>
+          <w:bCs/>
+          <w:sz w:val="20"/>
+          <w:szCs w:val="20"/>
+        </w:rPr>
+        <w:t xml:space="preserve">: </w:t>
       </w:r>
       <w:r>
         <w:rPr>
@@ -734,32 +910,109 @@
           <w:sz w:val="20"/>
           <w:szCs w:val="20"/>
         </w:rPr>
-        <w:t xml:space="preserve">A (Alive), DS, DC, DN, and PD. PD: “previously dead”: tree found dead during a previous census. If the tree is found alive, change status and write in comments. If DN, try to relocate the tree again and indicate the FAD. </w:t>
-      </w:r>
-    </w:p>
-    <w:p>
-      <w:pPr>
-        <w:pStyle w:val="Default"/>
-        <w:rPr>
-          <w:sz w:val="20"/>
-          <w:szCs w:val="20"/>
-        </w:rPr>
-      </w:pPr>
-      <w:r>
-        <w:rPr>
-          <w:b/>
-          <w:bCs/>
-          <w:sz w:val="20"/>
-          <w:szCs w:val="20"/>
-        </w:rPr>
-        <w:t>New status</w:t>
-      </w:r>
-      <w:r>
-        <w:rPr>
-          <w:sz w:val="20"/>
-          <w:szCs w:val="20"/>
-        </w:rPr>
-        <w:t xml:space="preserve">: use A, AU, DC, DS. There shouldn’t be a DN; you need to find all trees in the list. AU is used for trees that are alive but noticeably unhealthy (e.g. fallen and uprooted but not yet dead). </w:t>
+        <w:t xml:space="preserve">Include </w:t>
+      </w:r>
+      <w:proofErr w:type="spellStart"/>
+      <w:proofErr w:type="gramStart"/>
+      <w:r>
+        <w:rPr>
+          <w:sz w:val="20"/>
+          <w:szCs w:val="20"/>
+        </w:rPr>
+        <w:t>status.YEAR</w:t>
+      </w:r>
+      <w:proofErr w:type="spellEnd"/>
+      <w:proofErr w:type="gramEnd"/>
+      <w:r>
+        <w:rPr>
+          <w:sz w:val="20"/>
+          <w:szCs w:val="20"/>
+        </w:rPr>
+        <w:t xml:space="preserve"> for at </w:t>
+      </w:r>
+      <w:r>
+        <w:rPr>
+          <w:sz w:val="20"/>
+          <w:szCs w:val="20"/>
+        </w:rPr>
+        <w:t xml:space="preserve">least </w:t>
+      </w:r>
+      <w:r>
+        <w:rPr>
+          <w:sz w:val="20"/>
+          <w:szCs w:val="20"/>
+        </w:rPr>
+        <w:t>the last 3 censuses, for example</w:t>
+      </w:r>
+      <w:r>
+        <w:rPr>
+          <w:sz w:val="20"/>
+          <w:szCs w:val="20"/>
+        </w:rPr>
+        <w:t>,</w:t>
+      </w:r>
+      <w:r>
+        <w:rPr>
+          <w:sz w:val="20"/>
+          <w:szCs w:val="20"/>
+        </w:rPr>
+        <w:t xml:space="preserve"> in 2020</w:t>
+      </w:r>
+      <w:r>
+        <w:rPr>
+          <w:sz w:val="20"/>
+          <w:szCs w:val="20"/>
+        </w:rPr>
+        <w:t xml:space="preserve"> </w:t>
+      </w:r>
+      <w:r>
+        <w:rPr>
+          <w:sz w:val="20"/>
+          <w:szCs w:val="20"/>
+        </w:rPr>
+        <w:t>include status for 2017, 2018, and 201</w:t>
+      </w:r>
+      <w:r>
+        <w:rPr>
+          <w:sz w:val="20"/>
+          <w:szCs w:val="20"/>
+        </w:rPr>
+        <w:t>9</w:t>
+      </w:r>
+      <w:r>
+        <w:rPr>
+          <w:sz w:val="20"/>
+          <w:szCs w:val="20"/>
+        </w:rPr>
+        <w:t>.</w:t>
+      </w:r>
+      <w:r>
+        <w:rPr>
+          <w:sz w:val="20"/>
+          <w:szCs w:val="20"/>
+        </w:rPr>
+        <w:t xml:space="preserve"> These are the codes used: </w:t>
+      </w:r>
+      <w:r>
+        <w:rPr>
+          <w:sz w:val="20"/>
+          <w:szCs w:val="20"/>
+        </w:rPr>
+        <w:t xml:space="preserve">A (Alive), </w:t>
+      </w:r>
+      <w:r>
+        <w:rPr>
+          <w:sz w:val="20"/>
+          <w:szCs w:val="20"/>
+        </w:rPr>
+        <w:t xml:space="preserve">AU (Alive unhealthy), </w:t>
+      </w:r>
+      <w:r>
+        <w:rPr>
+          <w:sz w:val="20"/>
+          <w:szCs w:val="20"/>
+        </w:rPr>
+        <w:t xml:space="preserve">DS, DC, DN, and PD. PD: “previously dead”: tree found dead during a previous census. If the tree is found alive, change status and write in comments. If DN, try to relocate the tree again and indicate the FAD. </w:t>
       </w:r>
     </w:p>
     <w:p>
@@ -797,46 +1050,184 @@
     <w:p>
       <w:pPr>
         <w:pStyle w:val="Default"/>
+        <w:rPr>
+          <w:sz w:val="20"/>
+          <w:szCs w:val="20"/>
+        </w:rPr>
+      </w:pPr>
+      <w:r>
+        <w:rPr>
+          <w:sz w:val="20"/>
+          <w:szCs w:val="20"/>
+        </w:rPr>
+        <w:t>At the SCBI</w:t>
+      </w:r>
+      <w:r>
+        <w:rPr>
+          <w:sz w:val="20"/>
+          <w:szCs w:val="20"/>
+        </w:rPr>
+        <w:t xml:space="preserve"> plot</w:t>
+      </w:r>
+      <w:r>
+        <w:rPr>
+          <w:sz w:val="20"/>
+          <w:szCs w:val="20"/>
+        </w:rPr>
+        <w:t>, a blue re-bar located in the SW corner gives the quadrat name</w:t>
+      </w:r>
+      <w:r>
+        <w:rPr>
+          <w:sz w:val="20"/>
+          <w:szCs w:val="20"/>
+        </w:rPr>
+        <w:t xml:space="preserve"> (3 or 4 digits)</w:t>
+      </w:r>
+      <w:r>
+        <w:rPr>
+          <w:sz w:val="20"/>
+          <w:szCs w:val="20"/>
+        </w:rPr>
+        <w:t>. Locate the rebar and orientate yourself</w:t>
+      </w:r>
+      <w:r>
+        <w:rPr>
+          <w:sz w:val="20"/>
+          <w:szCs w:val="20"/>
+        </w:rPr>
+        <w:t xml:space="preserve"> (N-S)</w:t>
+      </w:r>
+      <w:r>
+        <w:rPr>
+          <w:sz w:val="20"/>
+          <w:szCs w:val="20"/>
+        </w:rPr>
+        <w:t xml:space="preserve">. Locate </w:t>
+      </w:r>
+      <w:r>
+        <w:rPr>
+          <w:sz w:val="20"/>
+          <w:szCs w:val="20"/>
+        </w:rPr>
+        <w:t xml:space="preserve">all </w:t>
+      </w:r>
+      <w:r>
+        <w:rPr>
+          <w:sz w:val="20"/>
+          <w:szCs w:val="20"/>
+        </w:rPr>
+        <w:t xml:space="preserve">trees within </w:t>
+      </w:r>
+      <w:r>
+        <w:rPr>
+          <w:sz w:val="20"/>
+          <w:szCs w:val="20"/>
+        </w:rPr>
+        <w:t xml:space="preserve">the </w:t>
+      </w:r>
+      <w:r>
+        <w:rPr>
+          <w:sz w:val="20"/>
+          <w:szCs w:val="20"/>
+        </w:rPr>
+        <w:t>quadrat</w:t>
+      </w:r>
+      <w:r>
+        <w:rPr>
+          <w:sz w:val="20"/>
+          <w:szCs w:val="20"/>
+        </w:rPr>
+        <w:t xml:space="preserve"> you are working on and</w:t>
+      </w:r>
+      <w:r>
+        <w:rPr>
+          <w:sz w:val="20"/>
+          <w:szCs w:val="20"/>
+        </w:rPr>
+        <w:t xml:space="preserve"> make sure you complete all trees before moving to the next quadrat</w:t>
+      </w:r>
+      <w:r>
+        <w:rPr>
+          <w:sz w:val="20"/>
+          <w:szCs w:val="20"/>
+        </w:rPr>
+        <w:t xml:space="preserve">. Coordinates (x, y) are given in reference to a 20x20m square. </w:t>
+      </w:r>
+    </w:p>
+    <w:p>
+      <w:pPr>
+        <w:pStyle w:val="Default"/>
         <w:spacing w:after="30"/>
         <w:rPr>
           <w:sz w:val="20"/>
           <w:szCs w:val="20"/>
         </w:rPr>
       </w:pPr>
-      <w:r>
-        <w:rPr>
-          <w:sz w:val="20"/>
-          <w:szCs w:val="20"/>
-        </w:rPr>
-        <w:t>1. Locate stem</w:t>
-      </w:r>
-      <w:r>
-        <w:rPr>
-          <w:sz w:val="20"/>
-          <w:szCs w:val="20"/>
-        </w:rPr>
-        <w:t xml:space="preserve"> </w:t>
-      </w:r>
-      <w:r>
-        <w:rPr>
-          <w:sz w:val="20"/>
-          <w:szCs w:val="20"/>
-        </w:rPr>
-        <w:t xml:space="preserve">on datasheet and classify </w:t>
-      </w:r>
-      <w:r>
-        <w:rPr>
-          <w:sz w:val="20"/>
-          <w:szCs w:val="20"/>
-        </w:rPr>
-        <w:t xml:space="preserve">it </w:t>
-      </w:r>
-      <w:r>
-        <w:rPr>
-          <w:sz w:val="20"/>
-          <w:szCs w:val="20"/>
-        </w:rPr>
-        <w:t xml:space="preserve">as “A”, “AU”, “DC”, or “DS”. </w:t>
+    </w:p>
+    <w:p>
+      <w:pPr>
+        <w:pStyle w:val="Default"/>
+        <w:spacing w:after="30"/>
+        <w:rPr>
+          <w:sz w:val="20"/>
+          <w:szCs w:val="20"/>
+        </w:rPr>
+      </w:pPr>
+      <w:r>
+        <w:rPr>
+          <w:sz w:val="20"/>
+          <w:szCs w:val="20"/>
+        </w:rPr>
+        <w:t>1. Locate stem on datasheet and classify it as “A”</w:t>
+      </w:r>
+      <w:r>
+        <w:rPr>
+          <w:sz w:val="20"/>
+          <w:szCs w:val="20"/>
+        </w:rPr>
+        <w:t xml:space="preserve"> (alive)</w:t>
+      </w:r>
+      <w:r>
+        <w:rPr>
+          <w:sz w:val="20"/>
+          <w:szCs w:val="20"/>
+        </w:rPr>
+        <w:t>, “AU”</w:t>
+      </w:r>
+      <w:r>
+        <w:rPr>
+          <w:sz w:val="20"/>
+          <w:szCs w:val="20"/>
+        </w:rPr>
+        <w:t xml:space="preserve"> (alive unhealthy)</w:t>
+      </w:r>
+      <w:r>
+        <w:rPr>
+          <w:sz w:val="20"/>
+          <w:szCs w:val="20"/>
+        </w:rPr>
+        <w:t>, “DC”</w:t>
+      </w:r>
+      <w:r>
+        <w:rPr>
+          <w:sz w:val="20"/>
+          <w:szCs w:val="20"/>
+        </w:rPr>
+        <w:t xml:space="preserve"> (dead on the ground)</w:t>
+      </w:r>
+      <w:r>
+        <w:rPr>
+          <w:sz w:val="20"/>
+          <w:szCs w:val="20"/>
+        </w:rPr>
+        <w:t>, or “DS”</w:t>
+      </w:r>
+      <w:r>
+        <w:rPr>
+          <w:sz w:val="20"/>
+          <w:szCs w:val="20"/>
+        </w:rPr>
+        <w:t xml:space="preserve"> (dead standing), “DN” (dead not found).</w:t>
       </w:r>
     </w:p>
     <w:p>
@@ -873,7 +1264,14 @@
           <w:sz w:val="20"/>
           <w:szCs w:val="20"/>
         </w:rPr>
-        <w:t xml:space="preserve">Record FADs in order of importance (at least 1 factor). </w:t>
+        <w:t>Record FADs in order of importance (at least 1 factor)</w:t>
+      </w:r>
+      <w:r>
+        <w:rPr>
+          <w:sz w:val="20"/>
+          <w:szCs w:val="20"/>
+        </w:rPr>
+        <w:t>- See FAD codes below.</w:t>
       </w:r>
     </w:p>
     <w:p>
@@ -922,6 +1320,134 @@
           <w:szCs w:val="20"/>
         </w:rPr>
       </w:pPr>
+    </w:p>
+    <w:p>
+      <w:pPr>
+        <w:pStyle w:val="Default"/>
+        <w:rPr>
+          <w:sz w:val="20"/>
+          <w:szCs w:val="20"/>
+        </w:rPr>
+      </w:pPr>
+      <w:r>
+        <w:rPr>
+          <w:sz w:val="20"/>
+          <w:szCs w:val="20"/>
+        </w:rPr>
+        <w:t>AU is used for trees that are alive but noticeably unhealthy (e.g. fallen and uprooted but not yet dead).</w:t>
+      </w:r>
+    </w:p>
+    <w:p>
+      <w:pPr>
+        <w:pStyle w:val="Default"/>
+        <w:rPr>
+          <w:sz w:val="20"/>
+          <w:szCs w:val="20"/>
+        </w:rPr>
+      </w:pPr>
+    </w:p>
+    <w:p>
+      <w:pPr>
+        <w:pStyle w:val="Default"/>
+        <w:rPr>
+          <w:sz w:val="20"/>
+          <w:szCs w:val="20"/>
+        </w:rPr>
+      </w:pPr>
+      <w:r>
+        <w:rPr>
+          <w:b/>
+          <w:bCs/>
+          <w:sz w:val="20"/>
+          <w:szCs w:val="20"/>
+        </w:rPr>
+        <w:t>Note</w:t>
+      </w:r>
+      <w:r>
+        <w:rPr>
+          <w:b/>
+          <w:bCs/>
+          <w:sz w:val="20"/>
+          <w:szCs w:val="20"/>
+        </w:rPr>
+        <w:t>s</w:t>
+      </w:r>
+      <w:r>
+        <w:rPr>
+          <w:sz w:val="20"/>
+          <w:szCs w:val="20"/>
+        </w:rPr>
+        <w:t xml:space="preserve">: </w:t>
+      </w:r>
+    </w:p>
+    <w:p>
+      <w:pPr>
+        <w:pStyle w:val="Default"/>
+        <w:rPr>
+          <w:sz w:val="20"/>
+          <w:szCs w:val="20"/>
+        </w:rPr>
+      </w:pPr>
+      <w:r>
+        <w:rPr>
+          <w:sz w:val="20"/>
+          <w:szCs w:val="20"/>
+        </w:rPr>
+        <w:t>S</w:t>
+      </w:r>
+      <w:r>
+        <w:rPr>
+          <w:sz w:val="20"/>
+          <w:szCs w:val="20"/>
+        </w:rPr>
+        <w:t>ometimes a tree recorded dead in a previous year is “back to life”. If a dead tree is alive in the current census (meaning you are %100 sure it is alive), mark the tree as A and make a note in comments.</w:t>
+      </w:r>
+    </w:p>
+    <w:p>
+      <w:pPr>
+        <w:pStyle w:val="Default"/>
+        <w:rPr>
+          <w:sz w:val="20"/>
+          <w:szCs w:val="20"/>
+        </w:rPr>
+      </w:pPr>
+    </w:p>
+    <w:p>
+      <w:pPr>
+        <w:pStyle w:val="Default"/>
+        <w:rPr>
+          <w:sz w:val="20"/>
+          <w:szCs w:val="20"/>
+        </w:rPr>
+      </w:pPr>
+      <w:r>
+        <w:rPr>
+          <w:sz w:val="20"/>
+          <w:szCs w:val="20"/>
+        </w:rPr>
+        <w:t xml:space="preserve">Avoid giving a tree the </w:t>
+      </w:r>
+      <w:r>
+        <w:rPr>
+          <w:sz w:val="20"/>
+          <w:szCs w:val="20"/>
+        </w:rPr>
+        <w:t>DN</w:t>
+      </w:r>
+      <w:r>
+        <w:rPr>
+          <w:sz w:val="20"/>
+          <w:szCs w:val="20"/>
+        </w:rPr>
+        <w:t xml:space="preserve"> status</w:t>
+      </w:r>
+      <w:r>
+        <w:rPr>
+          <w:sz w:val="20"/>
+          <w:szCs w:val="20"/>
+        </w:rPr>
+        <w:t>; you need to find all trees in the list.</w:t>
+      </w:r>
     </w:p>
     <w:p>
       <w:pPr>
@@ -959,23 +1485,43 @@
           <w:sz w:val="20"/>
           <w:szCs w:val="20"/>
         </w:rPr>
-        <w:t>Take p</w:t>
-      </w:r>
-      <w:r>
-        <w:rPr>
-          <w:b/>
-          <w:bCs/>
-          <w:sz w:val="20"/>
-          <w:szCs w:val="20"/>
-        </w:rPr>
-        <w:t xml:space="preserve">ictures: </w:t>
-      </w:r>
-      <w:r>
-        <w:rPr>
-          <w:sz w:val="20"/>
-          <w:szCs w:val="20"/>
-        </w:rPr>
-        <w:t xml:space="preserve">Take a picture of every dead tree found. Take tag picture first then make 2-3 pics of main FADS. Make close-ups if any insect or insect galleries are found. </w:t>
+        <w:lastRenderedPageBreak/>
+        <w:t xml:space="preserve">Take pictures: </w:t>
+      </w:r>
+      <w:r>
+        <w:rPr>
+          <w:sz w:val="20"/>
+          <w:szCs w:val="20"/>
+        </w:rPr>
+        <w:t xml:space="preserve">Take a picture of every dead tree found. Take </w:t>
+      </w:r>
+      <w:r>
+        <w:rPr>
+          <w:sz w:val="20"/>
+          <w:szCs w:val="20"/>
+        </w:rPr>
+        <w:t xml:space="preserve">a picture of the </w:t>
+      </w:r>
+      <w:r>
+        <w:rPr>
+          <w:sz w:val="20"/>
+          <w:szCs w:val="20"/>
+        </w:rPr>
+        <w:t xml:space="preserve">tag first then make 2-3 pics of main FADS. Make </w:t>
+      </w:r>
+      <w:r>
+        <w:rPr>
+          <w:sz w:val="20"/>
+          <w:szCs w:val="20"/>
+        </w:rPr>
+        <w:t xml:space="preserve">nice </w:t>
+      </w:r>
+      <w:r>
+        <w:rPr>
+          <w:sz w:val="20"/>
+          <w:szCs w:val="20"/>
+        </w:rPr>
+        <w:t xml:space="preserve">close-ups if any insect or insect galleries are found. </w:t>
       </w:r>
     </w:p>
     <w:p>
@@ -1014,7 +1560,56 @@
           <w:sz w:val="20"/>
           <w:szCs w:val="20"/>
         </w:rPr>
-        <w:t xml:space="preserve">(mm). If stem has fallen, measure it later using the big caliper. </w:t>
+        <w:t>(</w:t>
+      </w:r>
+      <w:r>
+        <w:rPr>
+          <w:sz w:val="20"/>
+          <w:szCs w:val="20"/>
+        </w:rPr>
+        <w:t xml:space="preserve">in </w:t>
+      </w:r>
+      <w:r>
+        <w:rPr>
+          <w:sz w:val="20"/>
+          <w:szCs w:val="20"/>
+        </w:rPr>
+        <w:t xml:space="preserve">mm). If stem has fallen, measure it later using </w:t>
+      </w:r>
+      <w:r>
+        <w:rPr>
+          <w:sz w:val="20"/>
+          <w:szCs w:val="20"/>
+        </w:rPr>
+        <w:t>a</w:t>
+      </w:r>
+      <w:r>
+        <w:rPr>
+          <w:sz w:val="20"/>
+          <w:szCs w:val="20"/>
+        </w:rPr>
+        <w:t xml:space="preserve"> big caliper</w:t>
+      </w:r>
+      <w:r>
+        <w:rPr>
+          <w:sz w:val="20"/>
+          <w:szCs w:val="20"/>
+        </w:rPr>
+        <w:t xml:space="preserve"> (find one in </w:t>
+      </w:r>
+      <w:r>
+        <w:rPr>
+          <w:sz w:val="20"/>
+          <w:szCs w:val="20"/>
+        </w:rPr>
+        <w:t>Radiotracking lab)</w:t>
+      </w:r>
+      <w:r>
+        <w:rPr>
+          <w:sz w:val="20"/>
+          <w:szCs w:val="20"/>
+        </w:rPr>
+        <w:t xml:space="preserve">. </w:t>
       </w:r>
     </w:p>
     <w:p>
@@ -1058,14 +1653,14 @@
         <w:pStyle w:val="Default"/>
         <w:ind w:firstLine="810"/>
         <w:rPr>
-          <w:sz w:val="18"/>
-          <w:szCs w:val="18"/>
-        </w:rPr>
-      </w:pPr>
-      <w:r>
-        <w:rPr>
-          <w:sz w:val="18"/>
-          <w:szCs w:val="18"/>
+          <w:sz w:val="20"/>
+          <w:szCs w:val="20"/>
+        </w:rPr>
+      </w:pPr>
+      <w:r>
+        <w:rPr>
+          <w:sz w:val="20"/>
+          <w:szCs w:val="20"/>
         </w:rPr>
         <w:t xml:space="preserve">1 = only 0-25% of the crown is intact (almost gone) </w:t>
       </w:r>
@@ -1075,14 +1670,14 @@
         <w:pStyle w:val="Default"/>
         <w:ind w:firstLine="810"/>
         <w:rPr>
-          <w:sz w:val="18"/>
-          <w:szCs w:val="18"/>
-        </w:rPr>
-      </w:pPr>
-      <w:r>
-        <w:rPr>
-          <w:sz w:val="18"/>
-          <w:szCs w:val="18"/>
+          <w:sz w:val="20"/>
+          <w:szCs w:val="20"/>
+        </w:rPr>
+      </w:pPr>
+      <w:r>
+        <w:rPr>
+          <w:sz w:val="20"/>
+          <w:szCs w:val="20"/>
         </w:rPr>
         <w:t xml:space="preserve">2 = 26-50% of the crown is intact </w:t>
       </w:r>
@@ -1092,14 +1687,14 @@
         <w:pStyle w:val="Default"/>
         <w:ind w:firstLine="810"/>
         <w:rPr>
-          <w:sz w:val="18"/>
-          <w:szCs w:val="18"/>
-        </w:rPr>
-      </w:pPr>
-      <w:r>
-        <w:rPr>
-          <w:sz w:val="18"/>
-          <w:szCs w:val="18"/>
+          <w:sz w:val="20"/>
+          <w:szCs w:val="20"/>
+        </w:rPr>
+      </w:pPr>
+      <w:r>
+        <w:rPr>
+          <w:sz w:val="20"/>
+          <w:szCs w:val="20"/>
         </w:rPr>
         <w:t xml:space="preserve">3 = 51-75% of the crown is intact </w:t>
       </w:r>
@@ -1109,14 +1704,14 @@
         <w:pStyle w:val="Default"/>
         <w:ind w:firstLine="810"/>
         <w:rPr>
-          <w:sz w:val="18"/>
-          <w:szCs w:val="18"/>
-        </w:rPr>
-      </w:pPr>
-      <w:r>
-        <w:rPr>
-          <w:sz w:val="18"/>
-          <w:szCs w:val="18"/>
+          <w:sz w:val="20"/>
+          <w:szCs w:val="20"/>
+        </w:rPr>
+      </w:pPr>
+      <w:r>
+        <w:rPr>
+          <w:sz w:val="20"/>
+          <w:szCs w:val="20"/>
         </w:rPr>
         <w:t xml:space="preserve">4 = 76-100% of the crown is intact (none or few branches lost) </w:t>
       </w:r>
@@ -1126,8 +1721,8 @@
         <w:pStyle w:val="Default"/>
         <w:ind w:firstLine="810"/>
         <w:rPr>
-          <w:sz w:val="18"/>
-          <w:szCs w:val="18"/>
+          <w:sz w:val="20"/>
+          <w:szCs w:val="20"/>
         </w:rPr>
       </w:pPr>
     </w:p>
@@ -1168,28 +1763,19 @@
           <w:szCs w:val="20"/>
         </w:rPr>
       </w:pPr>
-    </w:p>
-    <w:p>
-      <w:pPr>
-        <w:pStyle w:val="Default"/>
-        <w:rPr>
-          <w:sz w:val="18"/>
-          <w:szCs w:val="18"/>
-        </w:rPr>
-      </w:pPr>
       <w:r>
         <w:rPr>
           <w:i/>
           <w:iCs/>
-          <w:sz w:val="18"/>
-          <w:szCs w:val="18"/>
+          <w:sz w:val="20"/>
+          <w:szCs w:val="20"/>
         </w:rPr>
         <w:t xml:space="preserve">Dominant </w:t>
       </w:r>
       <w:r>
         <w:rPr>
-          <w:sz w:val="18"/>
-          <w:szCs w:val="18"/>
+          <w:sz w:val="20"/>
+          <w:szCs w:val="20"/>
         </w:rPr>
         <w:t>(</w:t>
       </w:r>
@@ -1197,15 +1783,15 @@
         <w:rPr>
           <w:b/>
           <w:bCs/>
-          <w:sz w:val="18"/>
-          <w:szCs w:val="18"/>
+          <w:sz w:val="20"/>
+          <w:szCs w:val="20"/>
         </w:rPr>
         <w:t>D</w:t>
       </w:r>
       <w:r>
         <w:rPr>
-          <w:sz w:val="18"/>
-          <w:szCs w:val="18"/>
+          <w:sz w:val="20"/>
+          <w:szCs w:val="20"/>
         </w:rPr>
         <w:t xml:space="preserve">): Crown extends above the general level of the canopy receiving full sunlight. </w:t>
       </w:r>
@@ -1214,23 +1800,23 @@
       <w:pPr>
         <w:pStyle w:val="Default"/>
         <w:rPr>
-          <w:sz w:val="18"/>
-          <w:szCs w:val="18"/>
+          <w:sz w:val="20"/>
+          <w:szCs w:val="20"/>
         </w:rPr>
       </w:pPr>
       <w:r>
         <w:rPr>
           <w:i/>
           <w:iCs/>
-          <w:sz w:val="18"/>
-          <w:szCs w:val="18"/>
+          <w:sz w:val="20"/>
+          <w:szCs w:val="20"/>
         </w:rPr>
         <w:t xml:space="preserve">Codominant </w:t>
       </w:r>
       <w:r>
         <w:rPr>
-          <w:sz w:val="18"/>
-          <w:szCs w:val="18"/>
+          <w:sz w:val="20"/>
+          <w:szCs w:val="20"/>
         </w:rPr>
         <w:t>(</w:t>
       </w:r>
@@ -1238,15 +1824,15 @@
         <w:rPr>
           <w:b/>
           <w:bCs/>
-          <w:sz w:val="18"/>
-          <w:szCs w:val="18"/>
+          <w:sz w:val="20"/>
+          <w:szCs w:val="20"/>
         </w:rPr>
         <w:t>CD</w:t>
       </w:r>
       <w:r>
         <w:rPr>
-          <w:sz w:val="18"/>
-          <w:szCs w:val="18"/>
+          <w:sz w:val="20"/>
+          <w:szCs w:val="20"/>
         </w:rPr>
         <w:t xml:space="preserve">): Crown forms main level of canopy, tree receives full sunlight from above. </w:t>
       </w:r>
@@ -1255,23 +1841,23 @@
       <w:pPr>
         <w:pStyle w:val="Default"/>
         <w:rPr>
-          <w:sz w:val="18"/>
-          <w:szCs w:val="18"/>
+          <w:sz w:val="20"/>
+          <w:szCs w:val="20"/>
         </w:rPr>
       </w:pPr>
       <w:r>
         <w:rPr>
           <w:i/>
           <w:iCs/>
-          <w:sz w:val="18"/>
-          <w:szCs w:val="18"/>
+          <w:sz w:val="20"/>
+          <w:szCs w:val="20"/>
         </w:rPr>
         <w:t xml:space="preserve">Intermediate </w:t>
       </w:r>
       <w:r>
         <w:rPr>
-          <w:sz w:val="18"/>
-          <w:szCs w:val="18"/>
+          <w:sz w:val="20"/>
+          <w:szCs w:val="20"/>
         </w:rPr>
         <w:t>(</w:t>
       </w:r>
@@ -1279,15 +1865,15 @@
         <w:rPr>
           <w:b/>
           <w:bCs/>
-          <w:sz w:val="18"/>
-          <w:szCs w:val="18"/>
+          <w:sz w:val="20"/>
+          <w:szCs w:val="20"/>
         </w:rPr>
         <w:t>I</w:t>
       </w:r>
       <w:r>
         <w:rPr>
-          <w:sz w:val="18"/>
-          <w:szCs w:val="18"/>
+          <w:sz w:val="20"/>
+          <w:szCs w:val="20"/>
         </w:rPr>
         <w:t xml:space="preserve">): Shorter trees with smaller crowns, receive little light from above and none from sides. </w:t>
       </w:r>
@@ -1296,23 +1882,23 @@
       <w:pPr>
         <w:pStyle w:val="Default"/>
         <w:rPr>
-          <w:sz w:val="18"/>
-          <w:szCs w:val="18"/>
+          <w:sz w:val="20"/>
+          <w:szCs w:val="20"/>
         </w:rPr>
       </w:pPr>
       <w:r>
         <w:rPr>
           <w:i/>
           <w:iCs/>
-          <w:sz w:val="18"/>
-          <w:szCs w:val="18"/>
+          <w:sz w:val="20"/>
+          <w:szCs w:val="20"/>
         </w:rPr>
         <w:t xml:space="preserve">Suppressed </w:t>
       </w:r>
       <w:r>
         <w:rPr>
-          <w:sz w:val="18"/>
-          <w:szCs w:val="18"/>
+          <w:sz w:val="20"/>
+          <w:szCs w:val="20"/>
         </w:rPr>
         <w:t>(</w:t>
       </w:r>
@@ -1320,15 +1906,15 @@
         <w:rPr>
           <w:b/>
           <w:bCs/>
-          <w:sz w:val="18"/>
-          <w:szCs w:val="18"/>
+          <w:sz w:val="20"/>
+          <w:szCs w:val="20"/>
         </w:rPr>
         <w:t>S</w:t>
       </w:r>
       <w:r>
         <w:rPr>
-          <w:sz w:val="18"/>
-          <w:szCs w:val="18"/>
+          <w:sz w:val="20"/>
+          <w:szCs w:val="20"/>
         </w:rPr>
         <w:t xml:space="preserve">): Crown below canopy, small crown receives no direct light. </w:t>
       </w:r>
@@ -1337,23 +1923,23 @@
       <w:pPr>
         <w:pStyle w:val="Default"/>
         <w:rPr>
-          <w:sz w:val="18"/>
-          <w:szCs w:val="18"/>
+          <w:sz w:val="20"/>
+          <w:szCs w:val="20"/>
         </w:rPr>
       </w:pPr>
       <w:r>
         <w:rPr>
           <w:i/>
           <w:iCs/>
-          <w:sz w:val="18"/>
-          <w:szCs w:val="18"/>
+          <w:sz w:val="20"/>
+          <w:szCs w:val="20"/>
         </w:rPr>
         <w:t xml:space="preserve">Open grown </w:t>
       </w:r>
       <w:r>
         <w:rPr>
-          <w:sz w:val="18"/>
-          <w:szCs w:val="18"/>
+          <w:sz w:val="20"/>
+          <w:szCs w:val="20"/>
         </w:rPr>
         <w:t>(</w:t>
       </w:r>
@@ -1361,15 +1947,15 @@
         <w:rPr>
           <w:b/>
           <w:bCs/>
-          <w:sz w:val="18"/>
-          <w:szCs w:val="18"/>
+          <w:sz w:val="20"/>
+          <w:szCs w:val="20"/>
         </w:rPr>
         <w:t>OG</w:t>
       </w:r>
       <w:r>
         <w:rPr>
-          <w:sz w:val="18"/>
-          <w:szCs w:val="18"/>
+          <w:sz w:val="20"/>
+          <w:szCs w:val="20"/>
         </w:rPr>
         <w:t xml:space="preserve">): Crown on open areas of the stand. </w:t>
       </w:r>
@@ -1378,8 +1964,8 @@
       <w:pPr>
         <w:pStyle w:val="Default"/>
         <w:rPr>
-          <w:sz w:val="18"/>
-          <w:szCs w:val="18"/>
+          <w:sz w:val="20"/>
+          <w:szCs w:val="20"/>
         </w:rPr>
       </w:pPr>
     </w:p>
@@ -1423,14 +2009,14 @@
       <w:pPr>
         <w:pStyle w:val="Default"/>
         <w:rPr>
-          <w:sz w:val="18"/>
-          <w:szCs w:val="18"/>
-        </w:rPr>
-      </w:pPr>
-      <w:r>
-        <w:rPr>
-          <w:sz w:val="18"/>
-          <w:szCs w:val="18"/>
+          <w:sz w:val="20"/>
+          <w:szCs w:val="20"/>
+        </w:rPr>
+      </w:pPr>
+      <w:r>
+        <w:rPr>
+          <w:sz w:val="20"/>
+          <w:szCs w:val="20"/>
         </w:rPr>
         <w:t xml:space="preserve">0 = lianas absent </w:t>
       </w:r>
@@ -1439,14 +2025,14 @@
       <w:pPr>
         <w:pStyle w:val="Default"/>
         <w:rPr>
-          <w:sz w:val="18"/>
-          <w:szCs w:val="18"/>
-        </w:rPr>
-      </w:pPr>
-      <w:r>
-        <w:rPr>
-          <w:sz w:val="18"/>
-          <w:szCs w:val="18"/>
+          <w:sz w:val="20"/>
+          <w:szCs w:val="20"/>
+        </w:rPr>
+      </w:pPr>
+      <w:r>
+        <w:rPr>
+          <w:sz w:val="20"/>
+          <w:szCs w:val="20"/>
         </w:rPr>
         <w:t xml:space="preserve">1 = up to 25% of the tree crown covered by lianas </w:t>
       </w:r>
@@ -1455,14 +2041,14 @@
       <w:pPr>
         <w:pStyle w:val="Default"/>
         <w:rPr>
-          <w:sz w:val="18"/>
-          <w:szCs w:val="18"/>
-        </w:rPr>
-      </w:pPr>
-      <w:r>
-        <w:rPr>
-          <w:sz w:val="18"/>
-          <w:szCs w:val="18"/>
+          <w:sz w:val="20"/>
+          <w:szCs w:val="20"/>
+        </w:rPr>
+      </w:pPr>
+      <w:r>
+        <w:rPr>
+          <w:sz w:val="20"/>
+          <w:szCs w:val="20"/>
         </w:rPr>
         <w:t xml:space="preserve">2 = 26–50% liana cover </w:t>
       </w:r>
@@ -1471,14 +2057,14 @@
       <w:pPr>
         <w:pStyle w:val="Default"/>
         <w:rPr>
-          <w:sz w:val="18"/>
-          <w:szCs w:val="18"/>
-        </w:rPr>
-      </w:pPr>
-      <w:r>
-        <w:rPr>
-          <w:sz w:val="18"/>
-          <w:szCs w:val="18"/>
+          <w:sz w:val="20"/>
+          <w:szCs w:val="20"/>
+        </w:rPr>
+      </w:pPr>
+      <w:r>
+        <w:rPr>
+          <w:sz w:val="20"/>
+          <w:szCs w:val="20"/>
         </w:rPr>
         <w:t xml:space="preserve">3 = 51–75% liana cover </w:t>
       </w:r>
@@ -1487,14 +2073,14 @@
       <w:pPr>
         <w:pStyle w:val="Default"/>
         <w:rPr>
-          <w:sz w:val="18"/>
-          <w:szCs w:val="18"/>
-        </w:rPr>
-      </w:pPr>
-      <w:r>
-        <w:rPr>
-          <w:sz w:val="18"/>
-          <w:szCs w:val="18"/>
+          <w:sz w:val="20"/>
+          <w:szCs w:val="20"/>
+        </w:rPr>
+      </w:pPr>
+      <w:r>
+        <w:rPr>
+          <w:sz w:val="20"/>
+          <w:szCs w:val="20"/>
         </w:rPr>
         <w:t xml:space="preserve">4 = 76–100% liana cover. </w:t>
       </w:r>
@@ -1525,322 +2111,394 @@
           <w:sz w:val="20"/>
           <w:szCs w:val="20"/>
         </w:rPr>
-        <w:t xml:space="preserve">Record </w:t>
-      </w:r>
-      <w:r>
-        <w:rPr>
-          <w:b/>
-          <w:bCs/>
-          <w:sz w:val="20"/>
-          <w:szCs w:val="20"/>
-        </w:rPr>
-        <w:t xml:space="preserve">FAD </w:t>
-      </w:r>
-      <w:r>
-        <w:rPr>
-          <w:sz w:val="20"/>
-          <w:szCs w:val="20"/>
-        </w:rPr>
-        <w:t xml:space="preserve">(Factors associated with death) in order of importance. </w:t>
-      </w:r>
-    </w:p>
-    <w:p>
-      <w:pPr>
-        <w:pStyle w:val="Default"/>
-        <w:rPr>
-          <w:sz w:val="20"/>
-          <w:szCs w:val="20"/>
-        </w:rPr>
-      </w:pPr>
+        <w:t>Record Factors associated with death</w:t>
+      </w:r>
+      <w:r>
+        <w:rPr>
+          <w:sz w:val="20"/>
+          <w:szCs w:val="20"/>
+        </w:rPr>
+        <w:t xml:space="preserve"> or FAD </w:t>
+      </w:r>
+      <w:r>
+        <w:rPr>
+          <w:sz w:val="20"/>
+          <w:szCs w:val="20"/>
+        </w:rPr>
+        <w:t xml:space="preserve">in order of importance. </w:t>
+      </w:r>
+    </w:p>
+    <w:p>
+      <w:pPr>
+        <w:pStyle w:val="Default"/>
+        <w:rPr>
+          <w:sz w:val="20"/>
+          <w:szCs w:val="20"/>
+        </w:rPr>
+      </w:pPr>
+    </w:p>
+    <w:p>
+      <w:pPr>
+        <w:pStyle w:val="Default"/>
+      </w:pPr>
+      <w:r>
+        <w:rPr>
+          <w:sz w:val="20"/>
+          <w:szCs w:val="20"/>
+        </w:rPr>
+        <w:t xml:space="preserve">To scrutinize the </w:t>
+      </w:r>
+      <w:proofErr w:type="gramStart"/>
+      <w:r>
+        <w:rPr>
+          <w:sz w:val="20"/>
+          <w:szCs w:val="20"/>
+        </w:rPr>
+        <w:t>FAD’s</w:t>
+      </w:r>
+      <w:proofErr w:type="gramEnd"/>
+      <w:r>
+        <w:rPr>
+          <w:sz w:val="20"/>
+          <w:szCs w:val="20"/>
+        </w:rPr>
+        <w:t xml:space="preserve"> look at “</w:t>
+      </w:r>
+      <w:r>
+        <w:rPr>
+          <w:i/>
+          <w:iCs/>
+          <w:sz w:val="20"/>
+          <w:szCs w:val="20"/>
+        </w:rPr>
+        <w:t>Guide to Identify Tree Diseases at the SCBI-CTFS Forest-GEO Plot</w:t>
+      </w:r>
+      <w:r>
+        <w:rPr>
+          <w:sz w:val="20"/>
+          <w:szCs w:val="20"/>
+        </w:rPr>
+        <w:t>”.</w:t>
+      </w:r>
     </w:p>
     <w:tbl>
       <w:tblPr>
-        <w:tblW w:w="0" w:type="auto"/>
-        <w:tblInd w:w="-108" w:type="dxa"/>
+        <w:tblStyle w:val="TableGrid"/>
+        <w:tblpPr w:leftFromText="180" w:rightFromText="180" w:vertAnchor="text" w:horzAnchor="margin" w:tblpXSpec="center" w:tblpY="167"/>
+        <w:tblW w:w="9900" w:type="dxa"/>
         <w:tblBorders>
-          <w:top w:val="nil"/>
-          <w:left w:val="nil"/>
-          <w:bottom w:val="nil"/>
-          <w:right w:val="nil"/>
+          <w:insideH w:val="none" w:sz="0" w:space="0" w:color="auto"/>
+          <w:insideV w:val="none" w:sz="0" w:space="0" w:color="auto"/>
         </w:tblBorders>
-        <w:tblLayout w:type="fixed"/>
-        <w:tblLook w:val="0000" w:firstRow="0" w:lastRow="0" w:firstColumn="0" w:lastColumn="0" w:noHBand="0" w:noVBand="0"/>
+        <w:tblLook w:val="04A0" w:firstRow="1" w:lastRow="0" w:firstColumn="1" w:lastColumn="0" w:noHBand="0" w:noVBand="1"/>
       </w:tblPr>
       <w:tblGrid>
-        <w:gridCol w:w="4670"/>
-        <w:gridCol w:w="4670"/>
+        <w:gridCol w:w="4842"/>
+        <w:gridCol w:w="5058"/>
       </w:tblGrid>
       <w:tr>
-        <w:tblPrEx>
-          <w:tblCellMar>
-            <w:top w:w="0" w:type="dxa"/>
-            <w:bottom w:w="0" w:type="dxa"/>
-          </w:tblCellMar>
-        </w:tblPrEx>
         <w:trPr>
-          <w:trHeight w:val="1438"/>
+          <w:trHeight w:val="2204"/>
         </w:trPr>
         <w:tc>
           <w:tcPr>
-            <w:tcW w:w="4670" w:type="dxa"/>
+            <w:tcW w:w="4842" w:type="dxa"/>
+            <w:shd w:val="clear" w:color="auto" w:fill="auto"/>
           </w:tcPr>
           <w:p>
             <w:pPr>
-              <w:pStyle w:val="Default"/>
-              <w:rPr>
-                <w:i/>
-                <w:iCs/>
-                <w:sz w:val="20"/>
-                <w:szCs w:val="20"/>
+              <w:rPr>
+                <w:rFonts w:ascii="Arial" w:hAnsi="Arial" w:cs="Arial"/>
+                <w:b/>
+                <w:sz w:val="18"/>
+                <w:szCs w:val="18"/>
               </w:rPr>
             </w:pPr>
             <w:r>
               <w:rPr>
-                <w:sz w:val="20"/>
-                <w:szCs w:val="20"/>
-              </w:rPr>
-              <w:t xml:space="preserve">To scrutinize the </w:t>
-            </w:r>
-            <w:proofErr w:type="gramStart"/>
-            <w:r>
-              <w:rPr>
-                <w:sz w:val="20"/>
-                <w:szCs w:val="20"/>
-              </w:rPr>
-              <w:t>FAD’s</w:t>
-            </w:r>
-            <w:proofErr w:type="gramEnd"/>
-            <w:r>
-              <w:rPr>
-                <w:sz w:val="20"/>
-                <w:szCs w:val="20"/>
-              </w:rPr>
-              <w:t xml:space="preserve"> look at “</w:t>
-            </w:r>
-            <w:r>
-              <w:rPr>
-                <w:i/>
-                <w:iCs/>
-                <w:sz w:val="20"/>
-                <w:szCs w:val="20"/>
-              </w:rPr>
-              <w:t xml:space="preserve">Guide to Identify Tree Diseases at the SCBI-CTFS Forest-GEO </w:t>
+                <w:rFonts w:ascii="Arial" w:hAnsi="Arial" w:cs="Arial"/>
+                <w:b/>
+                <w:sz w:val="18"/>
+                <w:szCs w:val="18"/>
+              </w:rPr>
+              <w:t>FAD Categories:</w:t>
             </w:r>
           </w:p>
           <w:p>
             <w:pPr>
-              <w:pStyle w:val="Default"/>
-              <w:rPr>
-                <w:i/>
-                <w:iCs/>
-                <w:sz w:val="20"/>
-                <w:szCs w:val="20"/>
+              <w:rPr>
+                <w:rFonts w:ascii="Arial" w:hAnsi="Arial" w:cs="Arial"/>
+                <w:b/>
+                <w:sz w:val="18"/>
+                <w:szCs w:val="18"/>
               </w:rPr>
             </w:pPr>
           </w:p>
           <w:p>
             <w:pPr>
-              <w:pStyle w:val="Default"/>
-              <w:rPr>
-                <w:i/>
-                <w:iCs/>
-                <w:sz w:val="20"/>
-                <w:szCs w:val="20"/>
+              <w:rPr>
+                <w:rFonts w:ascii="Arial" w:hAnsi="Arial" w:cs="Arial"/>
+                <w:sz w:val="18"/>
+                <w:szCs w:val="18"/>
+              </w:rPr>
+            </w:pPr>
+            <w:r>
+              <w:rPr>
+                <w:rFonts w:ascii="Arial" w:hAnsi="Arial" w:cs="Arial"/>
+                <w:b/>
+                <w:sz w:val="18"/>
+                <w:szCs w:val="18"/>
+              </w:rPr>
+              <w:t>U</w:t>
+            </w:r>
+            <w:r>
+              <w:rPr>
+                <w:rFonts w:ascii="Arial" w:hAnsi="Arial" w:cs="Arial"/>
+                <w:sz w:val="18"/>
+                <w:szCs w:val="18"/>
+              </w:rPr>
+              <w:t>= Unable to determine cause of death</w:t>
+            </w:r>
+          </w:p>
+          <w:p>
+            <w:pPr>
+              <w:rPr>
+                <w:rFonts w:ascii="Arial" w:hAnsi="Arial" w:cs="Arial"/>
+                <w:sz w:val="18"/>
+                <w:szCs w:val="18"/>
               </w:rPr>
             </w:pPr>
           </w:p>
           <w:p>
             <w:pPr>
-              <w:pStyle w:val="Default"/>
-              <w:rPr>
+              <w:ind w:left="90"/>
+              <w:rPr>
+                <w:rFonts w:ascii="Arial" w:hAnsi="Arial" w:cs="Arial"/>
+                <w:i/>
                 <w:sz w:val="18"/>
                 <w:szCs w:val="18"/>
               </w:rPr>
             </w:pPr>
             <w:r>
               <w:rPr>
+                <w:rFonts w:ascii="Arial" w:hAnsi="Arial" w:cs="Arial"/>
                 <w:i/>
-                <w:iCs/>
-                <w:sz w:val="20"/>
-                <w:szCs w:val="20"/>
-              </w:rPr>
-              <w:t>Plot</w:t>
-            </w:r>
-            <w:r>
-              <w:rPr>
-                <w:sz w:val="20"/>
-                <w:szCs w:val="20"/>
-              </w:rPr>
-              <w:t xml:space="preserve">”. </w:t>
-            </w:r>
-            <w:r>
-              <w:rPr>
-                <w:b/>
-                <w:bCs/>
-                <w:sz w:val="18"/>
-                <w:szCs w:val="18"/>
-              </w:rPr>
-              <w:t xml:space="preserve">FAD Categories: </w:t>
+                <w:sz w:val="18"/>
+                <w:szCs w:val="18"/>
+              </w:rPr>
+              <w:t>Mechanical damage</w:t>
             </w:r>
           </w:p>
           <w:p>
             <w:pPr>
-              <w:pStyle w:val="Default"/>
-              <w:rPr>
+              <w:ind w:left="90"/>
+              <w:rPr>
+                <w:rFonts w:ascii="Arial" w:hAnsi="Arial" w:cs="Arial"/>
+                <w:i/>
+                <w:sz w:val="18"/>
+                <w:szCs w:val="18"/>
+              </w:rPr>
+            </w:pPr>
+          </w:p>
+          <w:p>
+            <w:pPr>
+              <w:ind w:left="90"/>
+              <w:rPr>
+                <w:rFonts w:ascii="Arial" w:hAnsi="Arial" w:cs="Arial"/>
                 <w:sz w:val="18"/>
                 <w:szCs w:val="18"/>
               </w:rPr>
             </w:pPr>
             <w:r>
               <w:rPr>
+                <w:rFonts w:ascii="Arial" w:hAnsi="Arial" w:cs="Arial"/>
                 <w:b/>
-                <w:bCs/>
-                <w:sz w:val="18"/>
-                <w:szCs w:val="18"/>
-              </w:rPr>
-              <w:t xml:space="preserve">U= Unable to determine cause of death </w:t>
+                <w:sz w:val="18"/>
+                <w:szCs w:val="18"/>
+              </w:rPr>
+              <w:t>B</w:t>
+            </w:r>
+            <w:r>
+              <w:rPr>
+                <w:rFonts w:ascii="Arial" w:hAnsi="Arial" w:cs="Arial"/>
+                <w:sz w:val="18"/>
+                <w:szCs w:val="18"/>
+              </w:rPr>
+              <w:t>= Broken stem (note cause, indicate level on tree)</w:t>
             </w:r>
           </w:p>
           <w:p>
             <w:pPr>
-              <w:pStyle w:val="Default"/>
-              <w:rPr>
+              <w:rPr>
+                <w:rFonts w:ascii="Arial" w:hAnsi="Arial" w:cs="Arial"/>
                 <w:sz w:val="18"/>
                 <w:szCs w:val="18"/>
               </w:rPr>
             </w:pPr>
             <w:r>
               <w:rPr>
-                <w:i/>
-                <w:iCs/>
-                <w:sz w:val="18"/>
-                <w:szCs w:val="18"/>
-              </w:rPr>
-              <w:t xml:space="preserve">Mechanical damage </w:t>
+                <w:rFonts w:ascii="Arial" w:hAnsi="Arial" w:cs="Arial"/>
+                <w:b/>
+                <w:sz w:val="18"/>
+                <w:szCs w:val="18"/>
+              </w:rPr>
+              <w:t xml:space="preserve"> CR</w:t>
+            </w:r>
+            <w:r>
+              <w:rPr>
+                <w:rFonts w:ascii="Arial" w:hAnsi="Arial" w:cs="Arial"/>
+                <w:sz w:val="18"/>
+                <w:szCs w:val="18"/>
+              </w:rPr>
+              <w:t>= Crushed by other tree or tree parts</w:t>
             </w:r>
           </w:p>
           <w:p>
             <w:pPr>
-              <w:pStyle w:val="Default"/>
-              <w:rPr>
+              <w:ind w:left="90"/>
+              <w:rPr>
+                <w:rFonts w:ascii="Arial" w:hAnsi="Arial" w:cs="Arial"/>
                 <w:sz w:val="18"/>
                 <w:szCs w:val="18"/>
               </w:rPr>
             </w:pPr>
             <w:r>
               <w:rPr>
+                <w:rFonts w:ascii="Arial" w:hAnsi="Arial" w:cs="Arial"/>
                 <w:b/>
-                <w:bCs/>
-                <w:sz w:val="18"/>
-                <w:szCs w:val="18"/>
-              </w:rPr>
-              <w:t xml:space="preserve">B= Broken stem (note cause, indicate level on tree) </w:t>
+                <w:sz w:val="18"/>
+                <w:szCs w:val="18"/>
+              </w:rPr>
+              <w:t>UP</w:t>
+            </w:r>
+            <w:r>
+              <w:rPr>
+                <w:rFonts w:ascii="Arial" w:hAnsi="Arial" w:cs="Arial"/>
+                <w:sz w:val="18"/>
+                <w:szCs w:val="18"/>
+              </w:rPr>
+              <w:t>= Uprooted tree (root bole exposed)</w:t>
             </w:r>
           </w:p>
           <w:p>
             <w:pPr>
-              <w:pStyle w:val="Default"/>
-              <w:rPr>
+              <w:ind w:left="90"/>
+              <w:rPr>
+                <w:rFonts w:ascii="Arial" w:hAnsi="Arial" w:cs="Arial"/>
                 <w:sz w:val="18"/>
                 <w:szCs w:val="18"/>
               </w:rPr>
             </w:pPr>
             <w:r>
               <w:rPr>
-                <w:sz w:val="18"/>
-                <w:szCs w:val="18"/>
-              </w:rPr>
-              <w:t xml:space="preserve">CR= Crushed by other tree or tree parts </w:t>
+                <w:rFonts w:ascii="Arial" w:hAnsi="Arial" w:cs="Arial"/>
+                <w:b/>
+                <w:sz w:val="18"/>
+                <w:szCs w:val="18"/>
+              </w:rPr>
+              <w:t>S</w:t>
+            </w:r>
+            <w:r>
+              <w:rPr>
+                <w:rFonts w:ascii="Arial" w:hAnsi="Arial" w:cs="Arial"/>
+                <w:sz w:val="18"/>
+                <w:szCs w:val="18"/>
+              </w:rPr>
+              <w:t>= Slope failure (evident landslide even if small)</w:t>
             </w:r>
           </w:p>
           <w:p>
             <w:pPr>
-              <w:pStyle w:val="Default"/>
-              <w:rPr>
+              <w:ind w:left="90"/>
+              <w:rPr>
+                <w:rFonts w:ascii="Arial" w:hAnsi="Arial" w:cs="Arial"/>
                 <w:sz w:val="18"/>
                 <w:szCs w:val="18"/>
               </w:rPr>
             </w:pPr>
             <w:r>
               <w:rPr>
+                <w:rFonts w:ascii="Arial" w:hAnsi="Arial" w:cs="Arial"/>
                 <w:b/>
-                <w:bCs/>
-                <w:sz w:val="18"/>
-                <w:szCs w:val="18"/>
-              </w:rPr>
-              <w:t>UP</w:t>
+                <w:sz w:val="18"/>
+                <w:szCs w:val="18"/>
+              </w:rPr>
+              <w:t>L</w:t>
             </w:r>
             <w:r>
               <w:rPr>
-                <w:sz w:val="18"/>
-                <w:szCs w:val="18"/>
-              </w:rPr>
-              <w:t xml:space="preserve">= Uprooted tree (root bole exposed) </w:t>
+                <w:rFonts w:ascii="Arial" w:hAnsi="Arial" w:cs="Arial"/>
+                <w:sz w:val="18"/>
+                <w:szCs w:val="18"/>
+              </w:rPr>
+              <w:t>= Lightning (tree splitting, straight scars from above)</w:t>
             </w:r>
           </w:p>
           <w:p>
             <w:pPr>
-              <w:pStyle w:val="Default"/>
-              <w:rPr>
+              <w:rPr>
+                <w:rFonts w:ascii="Arial" w:hAnsi="Arial" w:cs="Arial"/>
                 <w:sz w:val="18"/>
                 <w:szCs w:val="18"/>
               </w:rPr>
             </w:pPr>
             <w:r>
               <w:rPr>
+                <w:rFonts w:ascii="Arial" w:hAnsi="Arial" w:cs="Arial"/>
                 <w:b/>
-                <w:bCs/>
-                <w:sz w:val="18"/>
-                <w:szCs w:val="18"/>
-              </w:rPr>
-              <w:t xml:space="preserve">S= Slope failure (evident landslide even if small) </w:t>
+                <w:sz w:val="18"/>
+                <w:szCs w:val="18"/>
+              </w:rPr>
+              <w:t xml:space="preserve">  Fi</w:t>
             </w:r>
-          </w:p>
-          <w:p>
-            <w:pPr>
-              <w:pStyle w:val="Default"/>
-              <w:rPr>
-                <w:sz w:val="18"/>
-                <w:szCs w:val="18"/>
-              </w:rPr>
-            </w:pPr>
             <w:r>
               <w:rPr>
-                <w:b/>
-                <w:bCs/>
-                <w:sz w:val="18"/>
-                <w:szCs w:val="18"/>
-              </w:rPr>
-              <w:t xml:space="preserve">L= Lightning (tree splitting, straight scars from above) </w:t>
-            </w:r>
-          </w:p>
-          <w:p>
-            <w:pPr>
-              <w:pStyle w:val="Default"/>
-              <w:rPr>
-                <w:sz w:val="18"/>
-                <w:szCs w:val="18"/>
-              </w:rPr>
-            </w:pPr>
-            <w:r>
-              <w:rPr>
-                <w:sz w:val="18"/>
-                <w:szCs w:val="18"/>
-              </w:rPr>
-              <w:t xml:space="preserve">Fi= Fire (stem charred, fire scars on bark) </w:t>
+                <w:rFonts w:ascii="Arial" w:hAnsi="Arial" w:cs="Arial"/>
+                <w:sz w:val="18"/>
+                <w:szCs w:val="18"/>
+              </w:rPr>
+              <w:t>= Fire (stem charred, fire scars on bark)</w:t>
             </w:r>
           </w:p>
         </w:tc>
         <w:tc>
           <w:tcPr>
-            <w:tcW w:w="4670" w:type="dxa"/>
+            <w:tcW w:w="5058" w:type="dxa"/>
+            <w:shd w:val="clear" w:color="auto" w:fill="auto"/>
           </w:tcPr>
           <w:p>
             <w:pPr>
-              <w:pStyle w:val="Default"/>
-              <w:rPr>
+              <w:rPr>
+                <w:rFonts w:ascii="Arial" w:hAnsi="Arial" w:cs="Arial"/>
                 <w:i/>
-                <w:iCs/>
+                <w:sz w:val="18"/>
+                <w:szCs w:val="18"/>
+              </w:rPr>
+            </w:pPr>
+            <w:r>
+              <w:rPr>
+                <w:rFonts w:ascii="Arial" w:hAnsi="Arial" w:cs="Arial"/>
+                <w:i/>
+                <w:sz w:val="18"/>
+                <w:szCs w:val="18"/>
+              </w:rPr>
+              <w:t xml:space="preserve">Biological </w:t>
+            </w:r>
+            <w:r>
+              <w:rPr>
+                <w:rFonts w:ascii="Arial" w:hAnsi="Arial" w:cs="Arial"/>
+                <w:i/>
+                <w:sz w:val="18"/>
+                <w:szCs w:val="18"/>
+              </w:rPr>
+              <w:t>agents</w:t>
+            </w:r>
+          </w:p>
+          <w:p>
+            <w:pPr>
+              <w:rPr>
+                <w:rFonts w:ascii="Arial" w:hAnsi="Arial" w:cs="Arial"/>
+                <w:i/>
                 <w:sz w:val="18"/>
                 <w:szCs w:val="18"/>
               </w:rPr>
@@ -1848,306 +2506,1178 @@
           </w:p>
           <w:p>
             <w:pPr>
-              <w:pStyle w:val="Default"/>
-              <w:rPr>
-                <w:i/>
-                <w:iCs/>
-                <w:sz w:val="18"/>
-                <w:szCs w:val="18"/>
-              </w:rPr>
-            </w:pPr>
-          </w:p>
-          <w:p>
-            <w:pPr>
-              <w:pStyle w:val="Default"/>
-              <w:rPr>
-                <w:i/>
-                <w:iCs/>
-                <w:sz w:val="18"/>
-                <w:szCs w:val="18"/>
-              </w:rPr>
-            </w:pPr>
-          </w:p>
-          <w:p>
-            <w:pPr>
-              <w:pStyle w:val="Default"/>
-              <w:rPr>
-                <w:i/>
-                <w:iCs/>
-                <w:sz w:val="18"/>
-                <w:szCs w:val="18"/>
-              </w:rPr>
-            </w:pPr>
-          </w:p>
-          <w:p>
-            <w:pPr>
-              <w:pStyle w:val="Default"/>
-              <w:rPr>
+              <w:rPr>
+                <w:rFonts w:ascii="Arial" w:hAnsi="Arial" w:cs="Arial"/>
                 <w:sz w:val="18"/>
                 <w:szCs w:val="18"/>
               </w:rPr>
             </w:pPr>
             <w:r>
               <w:rPr>
-                <w:i/>
-                <w:iCs/>
-                <w:sz w:val="18"/>
-                <w:szCs w:val="18"/>
-              </w:rPr>
-              <w:t xml:space="preserve">Biological agents </w:t>
+                <w:rFonts w:ascii="Arial" w:hAnsi="Arial" w:cs="Arial"/>
+                <w:b/>
+                <w:sz w:val="18"/>
+                <w:szCs w:val="18"/>
+              </w:rPr>
+              <w:t>AN</w:t>
+            </w:r>
+            <w:r>
+              <w:rPr>
+                <w:rFonts w:ascii="Arial" w:hAnsi="Arial" w:cs="Arial"/>
+                <w:sz w:val="18"/>
+                <w:szCs w:val="18"/>
+              </w:rPr>
+              <w:t>= Animal damage (specify animal if possible)</w:t>
             </w:r>
           </w:p>
           <w:p>
             <w:pPr>
-              <w:pStyle w:val="Default"/>
-              <w:rPr>
+              <w:rPr>
+                <w:rFonts w:ascii="Arial" w:hAnsi="Arial" w:cs="Arial"/>
                 <w:sz w:val="18"/>
                 <w:szCs w:val="18"/>
               </w:rPr>
             </w:pPr>
             <w:r>
               <w:rPr>
+                <w:rFonts w:ascii="Arial" w:hAnsi="Arial" w:cs="Arial"/>
                 <w:b/>
-                <w:bCs/>
-                <w:sz w:val="18"/>
-                <w:szCs w:val="18"/>
-              </w:rPr>
-              <w:t xml:space="preserve">AN= Animal damage (specify animal if possible) </w:t>
+                <w:sz w:val="18"/>
+                <w:szCs w:val="18"/>
+              </w:rPr>
+              <w:t>BB</w:t>
+            </w:r>
+            <w:r>
+              <w:rPr>
+                <w:rFonts w:ascii="Arial" w:hAnsi="Arial" w:cs="Arial"/>
+                <w:sz w:val="18"/>
+                <w:szCs w:val="18"/>
+              </w:rPr>
+              <w:t xml:space="preserve">=Bark beetles present, beetle galleries. </w:t>
             </w:r>
           </w:p>
           <w:p>
             <w:pPr>
-              <w:pStyle w:val="Default"/>
-              <w:rPr>
+              <w:rPr>
+                <w:rFonts w:ascii="Arial" w:hAnsi="Arial" w:cs="Arial"/>
+                <w:b/>
                 <w:sz w:val="18"/>
                 <w:szCs w:val="18"/>
               </w:rPr>
             </w:pPr>
             <w:r>
               <w:rPr>
+                <w:rFonts w:ascii="Arial" w:hAnsi="Arial" w:cs="Arial"/>
                 <w:b/>
-                <w:bCs/>
-                <w:sz w:val="18"/>
-                <w:szCs w:val="18"/>
-              </w:rPr>
-              <w:t xml:space="preserve">BB=Bark beetles present, beetle galleries. </w:t>
+                <w:sz w:val="18"/>
+                <w:szCs w:val="18"/>
+              </w:rPr>
+              <w:t>I</w:t>
+            </w:r>
+            <w:proofErr w:type="gramStart"/>
+            <w:r>
+              <w:rPr>
+                <w:rFonts w:ascii="Arial" w:hAnsi="Arial" w:cs="Arial"/>
+                <w:b/>
+                <w:sz w:val="18"/>
+                <w:szCs w:val="18"/>
+              </w:rPr>
+              <w:t xml:space="preserve">= </w:t>
+            </w:r>
+            <w:r>
+              <w:rPr>
+                <w:rFonts w:ascii="Arial" w:hAnsi="Arial" w:cs="Arial"/>
+                <w:sz w:val="18"/>
+                <w:szCs w:val="18"/>
+              </w:rPr>
+              <w:t xml:space="preserve"> Insect</w:t>
+            </w:r>
+            <w:proofErr w:type="gramEnd"/>
+            <w:r>
+              <w:rPr>
+                <w:rFonts w:ascii="Arial" w:hAnsi="Arial" w:cs="Arial"/>
+                <w:sz w:val="18"/>
+                <w:szCs w:val="18"/>
+              </w:rPr>
+              <w:t xml:space="preserve"> infection (e.g. EAB, other)</w:t>
             </w:r>
           </w:p>
           <w:p>
             <w:pPr>
-              <w:pStyle w:val="Default"/>
-              <w:rPr>
+              <w:rPr>
+                <w:rFonts w:ascii="Arial" w:hAnsi="Arial" w:cs="Arial"/>
                 <w:sz w:val="18"/>
                 <w:szCs w:val="18"/>
               </w:rPr>
             </w:pPr>
             <w:r>
               <w:rPr>
+                <w:rFonts w:ascii="Arial" w:hAnsi="Arial" w:cs="Arial"/>
                 <w:b/>
-                <w:bCs/>
-                <w:sz w:val="18"/>
-                <w:szCs w:val="18"/>
-              </w:rPr>
-              <w:t xml:space="preserve">I= Insect infection (e.g. EAB, other) </w:t>
+                <w:sz w:val="18"/>
+                <w:szCs w:val="18"/>
+              </w:rPr>
+              <w:t>DF</w:t>
+            </w:r>
+            <w:r>
+              <w:rPr>
+                <w:rFonts w:ascii="Arial" w:hAnsi="Arial" w:cs="Arial"/>
+                <w:sz w:val="18"/>
+                <w:szCs w:val="18"/>
+              </w:rPr>
+              <w:t>= Complete defoliation</w:t>
+            </w:r>
+            <w:r>
+              <w:rPr>
+                <w:rFonts w:ascii="Arial" w:hAnsi="Arial" w:cs="Arial"/>
+                <w:sz w:val="18"/>
+                <w:szCs w:val="18"/>
+              </w:rPr>
+              <w:t xml:space="preserve"> ((record crown condition using Smith/Flower method below 1 – 5 scale).</w:t>
             </w:r>
           </w:p>
           <w:p>
             <w:pPr>
-              <w:pStyle w:val="Default"/>
-              <w:rPr>
+              <w:rPr>
+                <w:rFonts w:ascii="Arial" w:hAnsi="Arial" w:cs="Arial"/>
                 <w:sz w:val="18"/>
                 <w:szCs w:val="18"/>
               </w:rPr>
             </w:pPr>
             <w:r>
               <w:rPr>
+                <w:rFonts w:ascii="Arial" w:hAnsi="Arial" w:cs="Arial"/>
                 <w:b/>
-                <w:bCs/>
-                <w:sz w:val="18"/>
-                <w:szCs w:val="18"/>
-              </w:rPr>
-              <w:t>DF</w:t>
+                <w:sz w:val="18"/>
+                <w:szCs w:val="18"/>
+              </w:rPr>
+              <w:t>F</w:t>
             </w:r>
             <w:r>
               <w:rPr>
-                <w:sz w:val="18"/>
-                <w:szCs w:val="18"/>
-              </w:rPr>
-              <w:t xml:space="preserve">= Complete defoliation ((record crown condition using Smith/Flower method below 1 – 5 scale). </w:t>
+                <w:rFonts w:ascii="Arial" w:hAnsi="Arial" w:cs="Arial"/>
+                <w:sz w:val="18"/>
+                <w:szCs w:val="18"/>
+              </w:rPr>
+              <w:t>= Fungi visible (give names if known)</w:t>
             </w:r>
           </w:p>
           <w:p>
             <w:pPr>
-              <w:pStyle w:val="Default"/>
-              <w:rPr>
+              <w:rPr>
+                <w:rFonts w:ascii="Arial" w:hAnsi="Arial" w:cs="Arial"/>
                 <w:sz w:val="18"/>
                 <w:szCs w:val="18"/>
               </w:rPr>
             </w:pPr>
             <w:r>
               <w:rPr>
+                <w:rFonts w:ascii="Arial" w:hAnsi="Arial" w:cs="Arial"/>
                 <w:b/>
-                <w:bCs/>
-                <w:sz w:val="18"/>
-                <w:szCs w:val="18"/>
-              </w:rPr>
-              <w:t xml:space="preserve">F= Fungi visible (give names if known) </w:t>
+                <w:sz w:val="18"/>
+                <w:szCs w:val="18"/>
+              </w:rPr>
+              <w:t>K</w:t>
+            </w:r>
+            <w:r>
+              <w:rPr>
+                <w:rFonts w:ascii="Arial" w:hAnsi="Arial" w:cs="Arial"/>
+                <w:sz w:val="18"/>
+                <w:szCs w:val="18"/>
+              </w:rPr>
+              <w:t>= Canker or swelling present (cause by fungi)</w:t>
             </w:r>
           </w:p>
           <w:p>
             <w:pPr>
-              <w:pStyle w:val="Default"/>
-              <w:rPr>
+              <w:rPr>
+                <w:rFonts w:ascii="Arial" w:hAnsi="Arial" w:cs="Arial"/>
                 <w:sz w:val="18"/>
                 <w:szCs w:val="18"/>
               </w:rPr>
             </w:pPr>
             <w:r>
               <w:rPr>
+                <w:rFonts w:ascii="Arial" w:hAnsi="Arial" w:cs="Arial"/>
                 <w:b/>
-                <w:bCs/>
-                <w:sz w:val="18"/>
-                <w:szCs w:val="18"/>
-              </w:rPr>
-              <w:t>K</w:t>
+                <w:sz w:val="18"/>
+                <w:szCs w:val="18"/>
+              </w:rPr>
+              <w:t>LF</w:t>
             </w:r>
             <w:r>
               <w:rPr>
-                <w:sz w:val="18"/>
-                <w:szCs w:val="18"/>
-              </w:rPr>
-              <w:t xml:space="preserve">= Canker or swelling present (cause by fungi) </w:t>
+                <w:rFonts w:ascii="Arial" w:hAnsi="Arial" w:cs="Arial"/>
+                <w:sz w:val="18"/>
+                <w:szCs w:val="18"/>
+              </w:rPr>
+              <w:t xml:space="preserve">= Leaf damage (look for leaf spots, blotch, </w:t>
+            </w:r>
+            <w:proofErr w:type="gramStart"/>
+            <w:r>
+              <w:rPr>
+                <w:rFonts w:ascii="Arial" w:hAnsi="Arial" w:cs="Arial"/>
+                <w:sz w:val="18"/>
+                <w:szCs w:val="18"/>
+              </w:rPr>
+              <w:t>etc.)</w:t>
+            </w:r>
+            <w:r>
+              <w:rPr>
+                <w:rFonts w:ascii="Arial" w:hAnsi="Arial" w:cs="Arial"/>
+                <w:sz w:val="18"/>
+                <w:szCs w:val="18"/>
+              </w:rPr>
+              <w:t>(</w:t>
+            </w:r>
+            <w:proofErr w:type="gramEnd"/>
+            <w:r>
+              <w:rPr>
+                <w:rFonts w:ascii="Arial" w:hAnsi="Arial" w:cs="Arial"/>
+                <w:sz w:val="18"/>
+                <w:szCs w:val="18"/>
+              </w:rPr>
+              <w:t>new 2019)</w:t>
             </w:r>
           </w:p>
           <w:p>
             <w:pPr>
-              <w:pStyle w:val="Default"/>
-              <w:rPr>
+              <w:rPr>
+                <w:rFonts w:ascii="Arial" w:hAnsi="Arial" w:cs="Arial"/>
                 <w:sz w:val="18"/>
                 <w:szCs w:val="18"/>
               </w:rPr>
             </w:pPr>
             <w:r>
               <w:rPr>
+                <w:rFonts w:ascii="Arial" w:hAnsi="Arial" w:cs="Arial"/>
                 <w:b/>
-                <w:bCs/>
-                <w:sz w:val="18"/>
-                <w:szCs w:val="18"/>
-              </w:rPr>
-              <w:t>LF</w:t>
+                <w:sz w:val="18"/>
+                <w:szCs w:val="18"/>
+              </w:rPr>
+              <w:t>R</w:t>
             </w:r>
             <w:r>
               <w:rPr>
-                <w:sz w:val="18"/>
-                <w:szCs w:val="18"/>
-              </w:rPr>
-              <w:t xml:space="preserve">= Leaf damage (look for leaf spots, blotch, </w:t>
-            </w:r>
-            <w:proofErr w:type="gramStart"/>
-            <w:r>
-              <w:rPr>
-                <w:sz w:val="18"/>
-                <w:szCs w:val="18"/>
-              </w:rPr>
-              <w:t>etc.)(</w:t>
-            </w:r>
-            <w:proofErr w:type="gramEnd"/>
-            <w:r>
-              <w:rPr>
-                <w:sz w:val="18"/>
-                <w:szCs w:val="18"/>
-              </w:rPr>
-              <w:t xml:space="preserve">new 2019) </w:t>
+                <w:rFonts w:ascii="Arial" w:hAnsi="Arial" w:cs="Arial"/>
+                <w:sz w:val="18"/>
+                <w:szCs w:val="18"/>
+              </w:rPr>
+              <w:t>= Rotting stem.</w:t>
             </w:r>
           </w:p>
           <w:p>
             <w:pPr>
-              <w:pStyle w:val="Default"/>
-              <w:rPr>
+              <w:rPr>
+                <w:rFonts w:ascii="Arial" w:hAnsi="Arial" w:cs="Arial"/>
                 <w:sz w:val="18"/>
                 <w:szCs w:val="18"/>
               </w:rPr>
             </w:pPr>
             <w:r>
               <w:rPr>
+                <w:rFonts w:ascii="Arial" w:hAnsi="Arial" w:cs="Arial"/>
                 <w:b/>
-                <w:bCs/>
-                <w:sz w:val="18"/>
-                <w:szCs w:val="18"/>
-              </w:rPr>
-              <w:t xml:space="preserve">R= Rotting stem. </w:t>
+                <w:sz w:val="18"/>
+                <w:szCs w:val="18"/>
+              </w:rPr>
+              <w:t>R1</w:t>
+            </w:r>
+            <w:r>
+              <w:rPr>
+                <w:rFonts w:ascii="Arial" w:hAnsi="Arial" w:cs="Arial"/>
+                <w:sz w:val="18"/>
+                <w:szCs w:val="18"/>
+              </w:rPr>
+              <w:t>= Root damage</w:t>
             </w:r>
           </w:p>
           <w:p>
             <w:pPr>
-              <w:pStyle w:val="Default"/>
-              <w:rPr>
+              <w:rPr>
+                <w:rFonts w:ascii="Arial" w:hAnsi="Arial" w:cs="Arial"/>
                 <w:sz w:val="18"/>
                 <w:szCs w:val="18"/>
               </w:rPr>
             </w:pPr>
             <w:r>
               <w:rPr>
+                <w:rFonts w:ascii="Arial" w:hAnsi="Arial" w:cs="Arial"/>
                 <w:b/>
-                <w:bCs/>
-                <w:sz w:val="18"/>
-                <w:szCs w:val="18"/>
-              </w:rPr>
-              <w:t xml:space="preserve">R1= Root damage </w:t>
-            </w:r>
-          </w:p>
-          <w:p>
-            <w:pPr>
-              <w:pStyle w:val="Default"/>
-              <w:rPr>
-                <w:sz w:val="18"/>
-                <w:szCs w:val="18"/>
-              </w:rPr>
-            </w:pPr>
-            <w:r>
-              <w:rPr>
-                <w:b/>
-                <w:bCs/>
                 <w:sz w:val="18"/>
                 <w:szCs w:val="18"/>
               </w:rPr>
               <w:t>R2</w:t>
             </w:r>
+            <w:proofErr w:type="gramStart"/>
             <w:r>
               <w:rPr>
-                <w:sz w:val="18"/>
-                <w:szCs w:val="18"/>
-              </w:rPr>
-              <w:t xml:space="preserve">= </w:t>
+                <w:rFonts w:ascii="Arial" w:hAnsi="Arial" w:cs="Arial"/>
+                <w:sz w:val="18"/>
+                <w:szCs w:val="18"/>
+              </w:rPr>
+              <w:t>=</w:t>
             </w:r>
             <w:r>
               <w:rPr>
-                <w:rFonts w:ascii="Calibri" w:hAnsi="Calibri" w:cs="Calibri"/>
-                <w:sz w:val="18"/>
-                <w:szCs w:val="18"/>
-              </w:rPr>
-              <w:t>A</w:t>
+                <w:rFonts w:ascii="Arial" w:hAnsi="Arial" w:cs="Arial"/>
+                <w:color w:val="FF0000"/>
+                <w:sz w:val="18"/>
+                <w:szCs w:val="18"/>
+              </w:rPr>
+              <w:t xml:space="preserve"> </w:t>
             </w:r>
             <w:r>
               <w:rPr>
                 <w:sz w:val="18"/>
                 <w:szCs w:val="18"/>
               </w:rPr>
-              <w:t xml:space="preserve">rmillaria root disease </w:t>
+              <w:t xml:space="preserve"> A</w:t>
+            </w:r>
+            <w:r>
+              <w:rPr>
+                <w:rFonts w:ascii="Arial" w:hAnsi="Arial" w:cs="Arial"/>
+                <w:sz w:val="18"/>
+                <w:szCs w:val="18"/>
+              </w:rPr>
+              <w:t>rmillaria</w:t>
+            </w:r>
+            <w:proofErr w:type="gramEnd"/>
+            <w:r>
+              <w:rPr>
+                <w:rFonts w:ascii="Arial" w:hAnsi="Arial" w:cs="Arial"/>
+                <w:sz w:val="18"/>
+                <w:szCs w:val="18"/>
+              </w:rPr>
+              <w:t xml:space="preserve"> root </w:t>
+            </w:r>
+            <w:r>
+              <w:rPr>
+                <w:rFonts w:ascii="Arial" w:hAnsi="Arial" w:cs="Arial"/>
+                <w:sz w:val="18"/>
+                <w:szCs w:val="18"/>
+              </w:rPr>
+              <w:t>disease</w:t>
             </w:r>
           </w:p>
         </w:tc>
       </w:tr>
     </w:tbl>
     <w:p/>
-    <w:p/>
-    <w:p>
-      <w:r>
-        <w:rPr>
-          <w:highlight w:val="yellow"/>
-        </w:rPr>
-        <w:t>TO DO: ADD Fraxinus….</w:t>
-      </w:r>
+    <w:p>
+      <w:pPr>
+        <w:pStyle w:val="ListParagraph"/>
+        <w:numPr>
+          <w:ilvl w:val="0"/>
+          <w:numId w:val="9"/>
+        </w:numPr>
+        <w:spacing w:line="240" w:lineRule="auto"/>
+      </w:pPr>
+      <w:r>
+        <w:rPr>
+          <w:rFonts w:ascii="Arial" w:hAnsi="Arial" w:cs="Arial"/>
+          <w:sz w:val="20"/>
+          <w:szCs w:val="20"/>
+        </w:rPr>
+        <w:t xml:space="preserve">For </w:t>
+      </w:r>
+      <w:r>
+        <w:rPr>
+          <w:rFonts w:ascii="Arial" w:hAnsi="Arial" w:cs="Arial"/>
+          <w:sz w:val="20"/>
+          <w:szCs w:val="20"/>
+        </w:rPr>
+        <w:t xml:space="preserve">all </w:t>
+      </w:r>
+      <w:r>
+        <w:rPr>
+          <w:rFonts w:ascii="Arial" w:hAnsi="Arial" w:cs="Arial"/>
+          <w:i/>
+          <w:sz w:val="20"/>
+          <w:szCs w:val="20"/>
+        </w:rPr>
+        <w:t>Fraxinus</w:t>
+      </w:r>
+      <w:r>
+        <w:rPr>
+          <w:rFonts w:ascii="Arial" w:hAnsi="Arial" w:cs="Arial"/>
+          <w:sz w:val="20"/>
+          <w:szCs w:val="20"/>
+        </w:rPr>
+        <w:t xml:space="preserve"> </w:t>
+      </w:r>
+      <w:r>
+        <w:rPr>
+          <w:rFonts w:ascii="Arial" w:hAnsi="Arial" w:cs="Arial"/>
+          <w:sz w:val="20"/>
+          <w:szCs w:val="20"/>
+        </w:rPr>
+        <w:t xml:space="preserve">species and trees code </w:t>
+      </w:r>
+      <w:proofErr w:type="spellStart"/>
+      <w:r>
+        <w:rPr>
+          <w:rFonts w:ascii="Arial" w:hAnsi="Arial" w:cs="Arial"/>
+          <w:sz w:val="20"/>
+          <w:szCs w:val="20"/>
+        </w:rPr>
+        <w:t>chvi</w:t>
+      </w:r>
+      <w:proofErr w:type="spellEnd"/>
+      <w:r>
+        <w:rPr>
+          <w:rFonts w:ascii="Arial" w:hAnsi="Arial" w:cs="Arial"/>
+          <w:sz w:val="20"/>
+          <w:szCs w:val="20"/>
+        </w:rPr>
+        <w:t xml:space="preserve"> (dead or alive)</w:t>
+      </w:r>
+      <w:r>
+        <w:rPr>
+          <w:rFonts w:ascii="Arial" w:hAnsi="Arial" w:cs="Arial"/>
+          <w:sz w:val="20"/>
+          <w:szCs w:val="20"/>
+        </w:rPr>
+        <w:t xml:space="preserve">: </w:t>
+      </w:r>
+      <w:r>
+        <w:rPr>
+          <w:rFonts w:ascii="Arial" w:hAnsi="Arial" w:cs="Arial"/>
+          <w:sz w:val="20"/>
+          <w:szCs w:val="20"/>
+        </w:rPr>
+        <w:t xml:space="preserve">All trees ≥1 cm will be visited during a mortality survey. </w:t>
+      </w:r>
+    </w:p>
+    <w:p>
+      <w:pPr>
+        <w:pStyle w:val="ListParagraph"/>
+        <w:numPr>
+          <w:ilvl w:val="0"/>
+          <w:numId w:val="10"/>
+        </w:numPr>
+        <w:spacing w:after="0"/>
+        <w:rPr>
+          <w:rFonts w:ascii="Arial" w:hAnsi="Arial" w:cs="Arial"/>
+          <w:sz w:val="20"/>
+          <w:szCs w:val="20"/>
+        </w:rPr>
+      </w:pPr>
+      <w:r>
+        <w:rPr>
+          <w:rFonts w:ascii="Arial" w:hAnsi="Arial" w:cs="Arial"/>
+          <w:sz w:val="20"/>
+          <w:szCs w:val="20"/>
+        </w:rPr>
+        <w:t xml:space="preserve">Record </w:t>
+      </w:r>
+      <w:r>
+        <w:rPr>
+          <w:rFonts w:ascii="Arial" w:hAnsi="Arial" w:cs="Arial"/>
+          <w:b/>
+          <w:bCs/>
+          <w:sz w:val="20"/>
+          <w:szCs w:val="20"/>
+        </w:rPr>
+        <w:t>crown position</w:t>
+      </w:r>
+      <w:r>
+        <w:rPr>
+          <w:rFonts w:ascii="Arial" w:hAnsi="Arial" w:cs="Arial"/>
+          <w:sz w:val="20"/>
+          <w:szCs w:val="20"/>
+        </w:rPr>
+        <w:t xml:space="preserve"> (D, DC, I, S, OG)</w:t>
+      </w:r>
+    </w:p>
+    <w:p>
+      <w:pPr>
+        <w:pStyle w:val="ListParagraph"/>
+        <w:numPr>
+          <w:ilvl w:val="0"/>
+          <w:numId w:val="10"/>
+        </w:numPr>
+        <w:spacing w:after="0"/>
+        <w:rPr>
+          <w:rFonts w:ascii="Arial" w:hAnsi="Arial" w:cs="Arial"/>
+          <w:sz w:val="20"/>
+          <w:szCs w:val="20"/>
+        </w:rPr>
+      </w:pPr>
+      <w:r>
+        <w:rPr>
+          <w:rFonts w:ascii="Arial" w:hAnsi="Arial" w:cs="Arial"/>
+          <w:sz w:val="20"/>
+          <w:szCs w:val="20"/>
+        </w:rPr>
+        <w:t xml:space="preserve">Estimate </w:t>
+      </w:r>
+      <w:r>
+        <w:rPr>
+          <w:rFonts w:ascii="Arial" w:hAnsi="Arial" w:cs="Arial"/>
+          <w:b/>
+          <w:sz w:val="20"/>
+          <w:szCs w:val="20"/>
+        </w:rPr>
+        <w:t>crown thinning</w:t>
+      </w:r>
+      <w:r>
+        <w:rPr>
+          <w:rFonts w:ascii="Arial" w:hAnsi="Arial" w:cs="Arial"/>
+          <w:sz w:val="20"/>
+          <w:szCs w:val="20"/>
+        </w:rPr>
+        <w:t xml:space="preserve"> via visual assessment per Smith</w:t>
+      </w:r>
+      <w:r>
+        <w:rPr>
+          <w:rFonts w:ascii="Arial" w:hAnsi="Arial" w:cs="Arial"/>
+          <w:sz w:val="20"/>
+          <w:szCs w:val="20"/>
+        </w:rPr>
+        <w:t>/Flower 2013</w:t>
+      </w:r>
+      <w:r>
+        <w:rPr>
+          <w:rFonts w:ascii="Arial" w:hAnsi="Arial" w:cs="Arial"/>
+          <w:sz w:val="20"/>
+          <w:szCs w:val="20"/>
+        </w:rPr>
+        <w:t>:</w:t>
+      </w:r>
+    </w:p>
+    <w:p>
+      <w:pPr>
+        <w:spacing w:after="0"/>
+        <w:ind w:left="720"/>
+        <w:rPr>
+          <w:rFonts w:ascii="Arial" w:hAnsi="Arial" w:cs="Arial"/>
+          <w:sz w:val="18"/>
+          <w:szCs w:val="18"/>
+        </w:rPr>
+      </w:pPr>
+      <w:r>
+        <w:rPr>
+          <w:rFonts w:ascii="Arial" w:hAnsi="Arial" w:cs="Arial"/>
+          <w:sz w:val="18"/>
+          <w:szCs w:val="18"/>
+        </w:rPr>
+        <w:t>1 = healthy tree with no symptoms of decline</w:t>
+      </w:r>
+      <w:r>
+        <w:rPr>
+          <w:rFonts w:ascii="Arial" w:hAnsi="Arial" w:cs="Arial"/>
+          <w:sz w:val="18"/>
+          <w:szCs w:val="18"/>
+        </w:rPr>
+        <w:t>, no defoliation</w:t>
+      </w:r>
+    </w:p>
+    <w:p>
+      <w:pPr>
+        <w:spacing w:after="0"/>
+        <w:ind w:left="720"/>
+        <w:rPr>
+          <w:rFonts w:ascii="Arial" w:hAnsi="Arial" w:cs="Arial"/>
+          <w:sz w:val="18"/>
+          <w:szCs w:val="18"/>
+        </w:rPr>
+      </w:pPr>
+      <w:r>
+        <w:rPr>
+          <w:rFonts w:ascii="Arial" w:hAnsi="Arial" w:cs="Arial"/>
+          <w:sz w:val="18"/>
+          <w:szCs w:val="18"/>
+        </w:rPr>
+        <w:t xml:space="preserve">2 = </w:t>
+      </w:r>
+      <w:r>
+        <w:rPr>
+          <w:rFonts w:ascii="Arial" w:hAnsi="Arial" w:cs="Arial"/>
+          <w:sz w:val="18"/>
+          <w:szCs w:val="18"/>
+        </w:rPr>
+        <w:t>slight reduction in leaf density (thinning), yet all top branches exposed to sunlight have leaves</w:t>
+      </w:r>
+    </w:p>
+    <w:p>
+      <w:pPr>
+        <w:spacing w:after="0"/>
+        <w:ind w:left="720"/>
+        <w:rPr>
+          <w:rFonts w:ascii="Arial" w:hAnsi="Arial" w:cs="Arial"/>
+          <w:sz w:val="18"/>
+          <w:szCs w:val="18"/>
+        </w:rPr>
+      </w:pPr>
+      <w:r>
+        <w:rPr>
+          <w:rFonts w:ascii="Arial" w:hAnsi="Arial" w:cs="Arial"/>
+          <w:sz w:val="18"/>
+          <w:szCs w:val="18"/>
+        </w:rPr>
+        <w:t>3 = thinning canopy and some top branches exposed to sunlight are defoliated (&lt;50% dieback)</w:t>
+      </w:r>
+    </w:p>
+    <w:p>
+      <w:pPr>
+        <w:spacing w:after="0"/>
+        <w:ind w:left="720"/>
+        <w:rPr>
+          <w:rFonts w:ascii="Arial" w:hAnsi="Arial" w:cs="Arial"/>
+          <w:sz w:val="18"/>
+          <w:szCs w:val="18"/>
+        </w:rPr>
+      </w:pPr>
+      <w:r>
+        <w:rPr>
+          <w:rFonts w:ascii="Arial" w:hAnsi="Arial" w:cs="Arial"/>
+          <w:sz w:val="18"/>
+          <w:szCs w:val="18"/>
+        </w:rPr>
+        <w:t>4 = &gt;50% defoliation/dieback</w:t>
+      </w:r>
+    </w:p>
+    <w:p>
+      <w:pPr>
+        <w:spacing w:after="0"/>
+        <w:ind w:left="720"/>
+        <w:rPr>
+          <w:rFonts w:ascii="Arial" w:hAnsi="Arial" w:cs="Arial"/>
+          <w:sz w:val="18"/>
+          <w:szCs w:val="18"/>
+        </w:rPr>
+      </w:pPr>
+      <w:r>
+        <w:rPr>
+          <w:rFonts w:ascii="Arial" w:hAnsi="Arial" w:cs="Arial"/>
+          <w:sz w:val="18"/>
+          <w:szCs w:val="18"/>
+        </w:rPr>
+        <w:t>5 = Dead tree with no leaves in canopy (excluding epicormic sprouting)</w:t>
+      </w:r>
+    </w:p>
+    <w:p>
+      <w:pPr>
+        <w:spacing w:after="0"/>
+        <w:ind w:left="720"/>
+        <w:rPr>
+          <w:rFonts w:ascii="Arial" w:hAnsi="Arial" w:cs="Arial"/>
+          <w:sz w:val="18"/>
+          <w:szCs w:val="18"/>
+        </w:rPr>
+      </w:pPr>
+    </w:p>
+    <w:p>
+      <w:pPr>
+        <w:rPr>
+          <w:rFonts w:ascii="Arial" w:hAnsi="Arial" w:cs="Arial"/>
+          <w:sz w:val="20"/>
+          <w:szCs w:val="20"/>
+        </w:rPr>
+      </w:pPr>
+      <w:r>
+        <w:rPr>
+          <w:rFonts w:ascii="Arial" w:hAnsi="Arial" w:cs="Arial"/>
+          <w:noProof/>
+          <w:sz w:val="20"/>
+          <w:szCs w:val="20"/>
+        </w:rPr>
+        <w:lastRenderedPageBreak/>
+        <w:drawing>
+          <wp:inline distT="0" distB="0" distL="0" distR="0" wp14:anchorId="210830C3" wp14:editId="4C0F78C2">
+            <wp:extent cx="5677469" cy="1915941"/>
+            <wp:effectExtent l="0" t="0" r="0" b="8255"/>
+            <wp:docPr id="1" name="Picture 1"/>
+            <wp:cNvGraphicFramePr>
+              <a:graphicFrameLocks xmlns:a="http://schemas.openxmlformats.org/drawingml/2006/main" noChangeAspect="1"/>
+            </wp:cNvGraphicFramePr>
+            <a:graphic xmlns:a="http://schemas.openxmlformats.org/drawingml/2006/main">
+              <a:graphicData uri="http://schemas.openxmlformats.org/drawingml/2006/picture">
+                <pic:pic xmlns:pic="http://schemas.openxmlformats.org/drawingml/2006/picture">
+                  <pic:nvPicPr>
+                    <pic:cNvPr id="0" name="Picture 2"/>
+                    <pic:cNvPicPr>
+                      <a:picLocks noChangeAspect="1" noChangeArrowheads="1"/>
+                    </pic:cNvPicPr>
+                  </pic:nvPicPr>
+                  <pic:blipFill>
+                    <a:blip r:embed="rId5">
+                      <a:extLst>
+                        <a:ext uri="{28A0092B-C50C-407E-A947-70E740481C1C}">
+                          <a14:useLocalDpi xmlns:a14="http://schemas.microsoft.com/office/drawing/2010/main" val="0"/>
+                        </a:ext>
+                      </a:extLst>
+                    </a:blip>
+                    <a:srcRect/>
+                    <a:stretch>
+                      <a:fillRect/>
+                    </a:stretch>
+                  </pic:blipFill>
+                  <pic:spPr bwMode="auto">
+                    <a:xfrm>
+                      <a:off x="0" y="0"/>
+                      <a:ext cx="5677469" cy="1915941"/>
+                    </a:xfrm>
+                    <a:prstGeom prst="rect">
+                      <a:avLst/>
+                    </a:prstGeom>
+                    <a:noFill/>
+                  </pic:spPr>
+                </pic:pic>
+              </a:graphicData>
+            </a:graphic>
+          </wp:inline>
+        </w:drawing>
+      </w:r>
+    </w:p>
+    <w:p>
+      <w:pPr>
+        <w:pStyle w:val="ListParagraph"/>
+        <w:numPr>
+          <w:ilvl w:val="0"/>
+          <w:numId w:val="10"/>
+        </w:numPr>
+        <w:rPr>
+          <w:rFonts w:ascii="Arial" w:hAnsi="Arial" w:cs="Arial"/>
+          <w:sz w:val="20"/>
+          <w:szCs w:val="20"/>
+        </w:rPr>
+      </w:pPr>
+      <w:r>
+        <w:rPr>
+          <w:rFonts w:ascii="Arial" w:hAnsi="Arial" w:cs="Arial"/>
+          <w:b/>
+          <w:sz w:val="20"/>
+          <w:szCs w:val="20"/>
+        </w:rPr>
+        <w:t xml:space="preserve">Epicormic </w:t>
+      </w:r>
+      <w:r>
+        <w:rPr>
+          <w:rFonts w:ascii="Arial" w:hAnsi="Arial" w:cs="Arial"/>
+          <w:b/>
+          <w:sz w:val="20"/>
+          <w:szCs w:val="20"/>
+        </w:rPr>
+        <w:t>shoots</w:t>
+      </w:r>
+      <w:r>
+        <w:rPr>
+          <w:rFonts w:ascii="Arial" w:hAnsi="Arial" w:cs="Arial"/>
+          <w:sz w:val="20"/>
+          <w:szCs w:val="20"/>
+        </w:rPr>
+        <w:t>: Use the 6-class dwarf mistletoe rating system (Hawksworth 1977) to evaluate epicormic growth</w:t>
+      </w:r>
+    </w:p>
+    <w:p>
+      <w:pPr>
+        <w:spacing w:after="0"/>
+        <w:jc w:val="center"/>
+        <w:rPr>
+          <w:rFonts w:ascii="Arial" w:hAnsi="Arial" w:cs="Arial"/>
+          <w:sz w:val="20"/>
+          <w:szCs w:val="20"/>
+        </w:rPr>
+      </w:pPr>
+      <w:r>
+        <w:rPr>
+          <w:rFonts w:ascii="Arial" w:hAnsi="Arial" w:cs="Arial"/>
+          <w:noProof/>
+          <w:sz w:val="20"/>
+          <w:szCs w:val="20"/>
+        </w:rPr>
+        <w:drawing>
+          <wp:inline distT="0" distB="0" distL="0" distR="0" wp14:anchorId="7ED18EBB" wp14:editId="485D91F2">
+            <wp:extent cx="4174374" cy="2381534"/>
+            <wp:effectExtent l="0" t="0" r="0" b="0"/>
+            <wp:docPr id="4" name="Picture 4"/>
+            <wp:cNvGraphicFramePr>
+              <a:graphicFrameLocks xmlns:a="http://schemas.openxmlformats.org/drawingml/2006/main" noChangeAspect="1"/>
+            </wp:cNvGraphicFramePr>
+            <a:graphic xmlns:a="http://schemas.openxmlformats.org/drawingml/2006/main">
+              <a:graphicData uri="http://schemas.openxmlformats.org/drawingml/2006/picture">
+                <pic:pic xmlns:pic="http://schemas.openxmlformats.org/drawingml/2006/picture">
+                  <pic:nvPicPr>
+                    <pic:cNvPr id="4" name="My_Hawksworth_good.PNG"/>
+                    <pic:cNvPicPr/>
+                  </pic:nvPicPr>
+                  <pic:blipFill>
+                    <a:blip r:embed="rId6">
+                      <a:extLst>
+                        <a:ext uri="{28A0092B-C50C-407E-A947-70E740481C1C}">
+                          <a14:useLocalDpi xmlns:a14="http://schemas.microsoft.com/office/drawing/2010/main" val="0"/>
+                        </a:ext>
+                      </a:extLst>
+                    </a:blip>
+                    <a:stretch>
+                      <a:fillRect/>
+                    </a:stretch>
+                  </pic:blipFill>
+                  <pic:spPr>
+                    <a:xfrm>
+                      <a:off x="0" y="0"/>
+                      <a:ext cx="4223531" cy="2409579"/>
+                    </a:xfrm>
+                    <a:prstGeom prst="rect">
+                      <a:avLst/>
+                    </a:prstGeom>
+                  </pic:spPr>
+                </pic:pic>
+              </a:graphicData>
+            </a:graphic>
+          </wp:inline>
+        </w:drawing>
+      </w:r>
+    </w:p>
+    <w:p>
+      <w:pPr>
+        <w:pStyle w:val="ListParagraph"/>
+        <w:spacing w:after="0"/>
+        <w:ind w:left="810"/>
+        <w:rPr>
+          <w:rFonts w:ascii="Arial" w:hAnsi="Arial" w:cs="Arial"/>
+          <w:b/>
+          <w:sz w:val="20"/>
+          <w:szCs w:val="20"/>
+        </w:rPr>
+      </w:pPr>
+    </w:p>
+    <w:p>
+      <w:pPr>
+        <w:pStyle w:val="ListParagraph"/>
+        <w:spacing w:after="0"/>
+        <w:ind w:left="810"/>
+        <w:rPr>
+          <w:rFonts w:ascii="Arial" w:hAnsi="Arial" w:cs="Arial"/>
+          <w:b/>
+          <w:sz w:val="20"/>
+          <w:szCs w:val="20"/>
+        </w:rPr>
+      </w:pPr>
+    </w:p>
+    <w:p>
+      <w:pPr>
+        <w:pStyle w:val="ListParagraph"/>
+        <w:numPr>
+          <w:ilvl w:val="0"/>
+          <w:numId w:val="10"/>
+        </w:numPr>
+        <w:spacing w:after="0"/>
+        <w:rPr>
+          <w:rFonts w:ascii="Arial" w:hAnsi="Arial" w:cs="Arial"/>
+          <w:b/>
+          <w:sz w:val="20"/>
+          <w:szCs w:val="20"/>
+        </w:rPr>
+      </w:pPr>
+      <w:r>
+        <w:rPr>
+          <w:rFonts w:ascii="Arial" w:hAnsi="Arial" w:cs="Arial"/>
+          <w:sz w:val="20"/>
+          <w:szCs w:val="20"/>
+        </w:rPr>
+        <w:t>Record</w:t>
+      </w:r>
+      <w:r>
+        <w:rPr>
+          <w:rFonts w:ascii="Arial" w:hAnsi="Arial" w:cs="Arial"/>
+          <w:b/>
+          <w:sz w:val="20"/>
+          <w:szCs w:val="20"/>
+        </w:rPr>
+        <w:t xml:space="preserve"> </w:t>
+      </w:r>
+      <w:r>
+        <w:rPr>
+          <w:rFonts w:ascii="Arial" w:hAnsi="Arial" w:cs="Arial"/>
+          <w:b/>
+          <w:sz w:val="20"/>
+          <w:szCs w:val="20"/>
+        </w:rPr>
+        <w:t>EAB</w:t>
+      </w:r>
+      <w:r>
+        <w:rPr>
+          <w:rFonts w:ascii="Arial" w:hAnsi="Arial" w:cs="Arial"/>
+          <w:b/>
+          <w:sz w:val="20"/>
+          <w:szCs w:val="20"/>
+        </w:rPr>
+        <w:t xml:space="preserve">F </w:t>
+      </w:r>
+      <w:r>
+        <w:rPr>
+          <w:rFonts w:ascii="Arial" w:hAnsi="Arial" w:cs="Arial"/>
+          <w:sz w:val="20"/>
+          <w:szCs w:val="20"/>
+        </w:rPr>
+        <w:t>(E</w:t>
+      </w:r>
+      <w:r>
+        <w:rPr>
+          <w:rFonts w:ascii="Arial" w:hAnsi="Arial" w:cs="Arial"/>
+          <w:sz w:val="20"/>
+          <w:szCs w:val="20"/>
+        </w:rPr>
+        <w:t xml:space="preserve">merald Ash </w:t>
+      </w:r>
+      <w:r>
+        <w:rPr>
+          <w:rFonts w:ascii="Arial" w:hAnsi="Arial" w:cs="Arial"/>
+          <w:sz w:val="20"/>
+          <w:szCs w:val="20"/>
+        </w:rPr>
+        <w:t>B</w:t>
+      </w:r>
+      <w:r>
+        <w:rPr>
+          <w:rFonts w:ascii="Arial" w:hAnsi="Arial" w:cs="Arial"/>
+          <w:sz w:val="20"/>
+          <w:szCs w:val="20"/>
+        </w:rPr>
+        <w:t>orer</w:t>
+      </w:r>
+      <w:r>
+        <w:rPr>
+          <w:rFonts w:ascii="Arial" w:hAnsi="Arial" w:cs="Arial"/>
+          <w:sz w:val="20"/>
+          <w:szCs w:val="20"/>
+        </w:rPr>
+        <w:t xml:space="preserve"> Factors</w:t>
+      </w:r>
+      <w:r>
+        <w:rPr>
+          <w:rFonts w:ascii="Arial" w:hAnsi="Arial" w:cs="Arial"/>
+          <w:sz w:val="20"/>
+          <w:szCs w:val="20"/>
+        </w:rPr>
+        <w:t>)</w:t>
+      </w:r>
+      <w:r>
+        <w:rPr>
+          <w:rFonts w:ascii="Arial" w:hAnsi="Arial" w:cs="Arial"/>
+          <w:sz w:val="20"/>
+          <w:szCs w:val="20"/>
+        </w:rPr>
+        <w:t>, separated by comma.</w:t>
+      </w:r>
+    </w:p>
+    <w:p>
+      <w:pPr>
+        <w:spacing w:after="0"/>
+        <w:ind w:left="90" w:firstLine="720"/>
+        <w:rPr>
+          <w:rFonts w:ascii="Arial" w:hAnsi="Arial" w:cs="Arial"/>
+          <w:sz w:val="20"/>
+          <w:szCs w:val="20"/>
+        </w:rPr>
+      </w:pPr>
+      <w:r>
+        <w:rPr>
+          <w:rFonts w:ascii="Arial" w:hAnsi="Arial" w:cs="Arial"/>
+          <w:sz w:val="20"/>
+          <w:szCs w:val="20"/>
+        </w:rPr>
+        <w:t xml:space="preserve">VB </w:t>
+      </w:r>
+      <w:r>
+        <w:rPr>
+          <w:rFonts w:ascii="Arial" w:hAnsi="Arial" w:cs="Arial"/>
+          <w:sz w:val="20"/>
+          <w:szCs w:val="20"/>
+        </w:rPr>
+        <w:t>= Vertical bark splitting</w:t>
+      </w:r>
+    </w:p>
+    <w:p>
+      <w:pPr>
+        <w:spacing w:after="0"/>
+        <w:ind w:left="90" w:firstLine="720"/>
+        <w:rPr>
+          <w:rFonts w:ascii="Arial" w:hAnsi="Arial" w:cs="Arial"/>
+          <w:sz w:val="20"/>
+          <w:szCs w:val="20"/>
+        </w:rPr>
+      </w:pPr>
+      <w:r>
+        <w:rPr>
+          <w:rFonts w:ascii="Arial" w:hAnsi="Arial" w:cs="Arial"/>
+          <w:sz w:val="20"/>
+          <w:szCs w:val="20"/>
+        </w:rPr>
+        <w:t>SS = Stump sprouts</w:t>
+      </w:r>
+    </w:p>
+    <w:p>
+      <w:pPr>
+        <w:spacing w:after="0"/>
+        <w:ind w:left="90" w:firstLine="720"/>
+        <w:rPr>
+          <w:rFonts w:ascii="Arial" w:hAnsi="Arial" w:cs="Arial"/>
+          <w:sz w:val="20"/>
+          <w:szCs w:val="20"/>
+        </w:rPr>
+      </w:pPr>
+      <w:r>
+        <w:rPr>
+          <w:rFonts w:ascii="Arial" w:hAnsi="Arial" w:cs="Arial"/>
+          <w:sz w:val="20"/>
+          <w:szCs w:val="20"/>
+        </w:rPr>
+        <w:t>AS = Ash snap of the branches/limbs</w:t>
+      </w:r>
+    </w:p>
+    <w:p>
+      <w:pPr>
+        <w:spacing w:after="0"/>
+        <w:ind w:left="90" w:firstLine="720"/>
+        <w:rPr>
+          <w:rFonts w:ascii="Arial" w:hAnsi="Arial" w:cs="Arial"/>
+          <w:sz w:val="20"/>
+          <w:szCs w:val="20"/>
+        </w:rPr>
+      </w:pPr>
+      <w:r>
+        <w:rPr>
+          <w:rFonts w:ascii="Arial" w:hAnsi="Arial" w:cs="Arial"/>
+          <w:sz w:val="20"/>
+          <w:szCs w:val="20"/>
+        </w:rPr>
+        <w:t xml:space="preserve">W = Bark </w:t>
+      </w:r>
+      <w:proofErr w:type="spellStart"/>
+      <w:r>
+        <w:rPr>
+          <w:rFonts w:ascii="Arial" w:hAnsi="Arial" w:cs="Arial"/>
+          <w:sz w:val="20"/>
+          <w:szCs w:val="20"/>
+        </w:rPr>
+        <w:t>blonding</w:t>
+      </w:r>
+      <w:proofErr w:type="spellEnd"/>
+      <w:r>
+        <w:rPr>
+          <w:rFonts w:ascii="Arial" w:hAnsi="Arial" w:cs="Arial"/>
+          <w:sz w:val="20"/>
+          <w:szCs w:val="20"/>
+        </w:rPr>
+        <w:t xml:space="preserve"> from woodpecker predation. In comment section, write percentage estimate.</w:t>
+      </w:r>
+    </w:p>
+    <w:p>
+      <w:pPr>
+        <w:spacing w:after="0"/>
+        <w:ind w:left="90" w:firstLine="720"/>
+        <w:rPr>
+          <w:rFonts w:ascii="Arial" w:hAnsi="Arial" w:cs="Arial"/>
+          <w:sz w:val="20"/>
+          <w:szCs w:val="20"/>
+        </w:rPr>
+      </w:pPr>
+      <w:r>
+        <w:rPr>
+          <w:rFonts w:ascii="Arial" w:hAnsi="Arial" w:cs="Arial"/>
+          <w:sz w:val="20"/>
+          <w:szCs w:val="20"/>
+        </w:rPr>
+        <w:t>DE = D-shaped exit hole presence</w:t>
+      </w:r>
+    </w:p>
+    <w:p>
+      <w:pPr>
+        <w:spacing w:after="0"/>
+        <w:ind w:left="90" w:firstLine="720"/>
+        <w:rPr>
+          <w:rFonts w:ascii="Arial" w:hAnsi="Arial" w:cs="Arial"/>
+          <w:sz w:val="20"/>
+          <w:szCs w:val="20"/>
+        </w:rPr>
+      </w:pPr>
+      <w:r>
+        <w:rPr>
+          <w:rFonts w:ascii="Arial" w:hAnsi="Arial" w:cs="Arial"/>
+          <w:sz w:val="20"/>
+          <w:szCs w:val="20"/>
+        </w:rPr>
+        <w:t>If DE are present then c</w:t>
+      </w:r>
+      <w:r>
+        <w:rPr>
+          <w:rFonts w:ascii="Arial" w:hAnsi="Arial" w:cs="Arial"/>
+          <w:sz w:val="20"/>
+          <w:szCs w:val="20"/>
+        </w:rPr>
+        <w:t xml:space="preserve">ount </w:t>
+      </w:r>
+      <w:r>
+        <w:rPr>
+          <w:rFonts w:ascii="Arial" w:hAnsi="Arial" w:cs="Arial"/>
+          <w:sz w:val="20"/>
+          <w:szCs w:val="20"/>
+        </w:rPr>
+        <w:t xml:space="preserve">all </w:t>
+      </w:r>
+      <w:r>
+        <w:rPr>
+          <w:rFonts w:ascii="Arial" w:hAnsi="Arial" w:cs="Arial"/>
+          <w:sz w:val="20"/>
+          <w:szCs w:val="20"/>
+        </w:rPr>
+        <w:t xml:space="preserve">visible D-shaped holes around the circumference of the tree in an area </w:t>
+      </w:r>
+      <w:r>
+        <w:rPr>
+          <w:rFonts w:ascii="Arial" w:hAnsi="Arial" w:cs="Arial"/>
+          <w:sz w:val="20"/>
+          <w:szCs w:val="20"/>
+        </w:rPr>
+        <w:t xml:space="preserve">~50 cm </w:t>
+      </w:r>
+      <w:r>
+        <w:rPr>
+          <w:rFonts w:ascii="Arial" w:hAnsi="Arial" w:cs="Arial"/>
+          <w:sz w:val="20"/>
+          <w:szCs w:val="20"/>
+        </w:rPr>
+        <w:t xml:space="preserve">long at breast height and record </w:t>
+      </w:r>
+      <w:r>
+        <w:rPr>
+          <w:rFonts w:ascii="Arial" w:hAnsi="Arial" w:cs="Arial"/>
+          <w:sz w:val="20"/>
+          <w:szCs w:val="20"/>
+        </w:rPr>
+        <w:t>this number</w:t>
+      </w:r>
+      <w:r>
+        <w:rPr>
+          <w:rFonts w:ascii="Arial" w:hAnsi="Arial" w:cs="Arial"/>
+          <w:sz w:val="20"/>
+          <w:szCs w:val="20"/>
+        </w:rPr>
+        <w:t>.</w:t>
+      </w:r>
+      <w:r>
+        <w:rPr>
+          <w:rFonts w:ascii="Arial" w:hAnsi="Arial" w:cs="Arial"/>
+          <w:sz w:val="20"/>
+          <w:szCs w:val="20"/>
+        </w:rPr>
+        <w:t xml:space="preserve"> At SCBI almost all tags are located at 1.3 m, so use the tag as reference to visually define the 50 cm area.</w:t>
+      </w:r>
+    </w:p>
+    <w:p>
+      <w:pPr>
+        <w:pStyle w:val="ListParagraph"/>
+        <w:ind w:left="810"/>
+        <w:rPr>
+          <w:rFonts w:ascii="Arial" w:hAnsi="Arial" w:cs="Arial"/>
+          <w:sz w:val="20"/>
+          <w:szCs w:val="20"/>
+        </w:rPr>
+      </w:pPr>
     </w:p>
     <w:p/>
     <w:p>
@@ -2370,13 +3900,77 @@
           <w:sz w:val="20"/>
           <w:szCs w:val="20"/>
         </w:rPr>
-        <w:t xml:space="preserve">Mark in datasheet cored=yes/no. </w:t>
-      </w:r>
-    </w:p>
-    <w:p/>
+        <w:t xml:space="preserve">Mark in datasheet </w:t>
+      </w:r>
+      <w:r>
+        <w:rPr>
+          <w:sz w:val="20"/>
+          <w:szCs w:val="20"/>
+        </w:rPr>
+        <w:t>‘</w:t>
+      </w:r>
+      <w:r>
+        <w:rPr>
+          <w:sz w:val="20"/>
+          <w:szCs w:val="20"/>
+        </w:rPr>
+        <w:t>cored</w:t>
+      </w:r>
+      <w:r>
+        <w:rPr>
+          <w:sz w:val="20"/>
+          <w:szCs w:val="20"/>
+        </w:rPr>
+        <w:t>’</w:t>
+      </w:r>
+      <w:r>
+        <w:rPr>
+          <w:sz w:val="20"/>
+          <w:szCs w:val="20"/>
+        </w:rPr>
+        <w:t xml:space="preserve">=yes/no. </w:t>
+      </w:r>
+    </w:p>
+    <w:p>
+      <w:pPr>
+        <w:pStyle w:val="Default"/>
+        <w:numPr>
+          <w:ilvl w:val="0"/>
+          <w:numId w:val="8"/>
+        </w:numPr>
+        <w:spacing w:after="42"/>
+        <w:rPr>
+          <w:sz w:val="20"/>
+          <w:szCs w:val="20"/>
+        </w:rPr>
+      </w:pPr>
+      <w:r>
+        <w:rPr>
+          <w:sz w:val="20"/>
+          <w:szCs w:val="20"/>
+        </w:rPr>
+        <w:t>Follow steps in document “</w:t>
+      </w:r>
+      <w:proofErr w:type="spellStart"/>
+      <w:r>
+        <w:rPr>
+          <w:sz w:val="20"/>
+          <w:szCs w:val="20"/>
+        </w:rPr>
+        <w:t>Coring_instructions_SCBI</w:t>
+      </w:r>
+      <w:proofErr w:type="spellEnd"/>
+      <w:r>
+        <w:rPr>
+          <w:sz w:val="20"/>
+          <w:szCs w:val="20"/>
+        </w:rPr>
+        <w:t>” located in ‘Protocol’ folder.</w:t>
+      </w:r>
+    </w:p>
     <w:sectPr>
       <w:pgSz w:w="12240" w:h="15840"/>
-      <w:pgMar w:top="1440" w:right="1440" w:bottom="1440" w:left="1440" w:header="720" w:footer="720" w:gutter="0"/>
+      <w:pgMar w:top="990" w:right="1440" w:bottom="1440" w:left="1440" w:header="720" w:footer="720" w:gutter="0"/>
       <w:cols w:space="720"/>
       <w:docGrid w:linePitch="360"/>
     </w:sectPr>
@@ -2698,6 +4292,98 @@
     </w:lvl>
   </w:abstractNum>
   <w:abstractNum w:abstractNumId="3" w15:restartNumberingAfterBreak="0">
+    <w:nsid w:val="1CBA4E8D"/>
+    <w:multiLevelType w:val="hybridMultilevel"/>
+    <w:tmpl w:val="0E10EC34"/>
+    <w:lvl w:ilvl="0" w:tplc="0409000F">
+      <w:start w:val="1"/>
+      <w:numFmt w:val="decimal"/>
+      <w:lvlText w:val="%1."/>
+      <w:lvlJc w:val="left"/>
+      <w:pPr>
+        <w:ind w:left="360" w:hanging="360"/>
+      </w:pPr>
+      <w:rPr>
+        <w:rFonts w:hint="default"/>
+      </w:rPr>
+    </w:lvl>
+    <w:lvl w:ilvl="1" w:tplc="04090001">
+      <w:start w:val="1"/>
+      <w:numFmt w:val="bullet"/>
+      <w:lvlText w:val=""/>
+      <w:lvlJc w:val="left"/>
+      <w:pPr>
+        <w:ind w:left="1080" w:hanging="360"/>
+      </w:pPr>
+      <w:rPr>
+        <w:rFonts w:ascii="Symbol" w:hAnsi="Symbol" w:hint="default"/>
+      </w:rPr>
+    </w:lvl>
+    <w:lvl w:ilvl="2" w:tplc="0409001B" w:tentative="1">
+      <w:start w:val="1"/>
+      <w:numFmt w:val="lowerRoman"/>
+      <w:lvlText w:val="%3."/>
+      <w:lvlJc w:val="right"/>
+      <w:pPr>
+        <w:ind w:left="1800" w:hanging="180"/>
+      </w:pPr>
+    </w:lvl>
+    <w:lvl w:ilvl="3" w:tplc="0409000F" w:tentative="1">
+      <w:start w:val="1"/>
+      <w:numFmt w:val="decimal"/>
+      <w:lvlText w:val="%4."/>
+      <w:lvlJc w:val="left"/>
+      <w:pPr>
+        <w:ind w:left="2520" w:hanging="360"/>
+      </w:pPr>
+    </w:lvl>
+    <w:lvl w:ilvl="4" w:tplc="04090019" w:tentative="1">
+      <w:start w:val="1"/>
+      <w:numFmt w:val="lowerLetter"/>
+      <w:lvlText w:val="%5."/>
+      <w:lvlJc w:val="left"/>
+      <w:pPr>
+        <w:ind w:left="3240" w:hanging="360"/>
+      </w:pPr>
+    </w:lvl>
+    <w:lvl w:ilvl="5" w:tplc="0409001B" w:tentative="1">
+      <w:start w:val="1"/>
+      <w:numFmt w:val="lowerRoman"/>
+      <w:lvlText w:val="%6."/>
+      <w:lvlJc w:val="right"/>
+      <w:pPr>
+        <w:ind w:left="3960" w:hanging="180"/>
+      </w:pPr>
+    </w:lvl>
+    <w:lvl w:ilvl="6" w:tplc="0409000F" w:tentative="1">
+      <w:start w:val="1"/>
+      <w:numFmt w:val="decimal"/>
+      <w:lvlText w:val="%7."/>
+      <w:lvlJc w:val="left"/>
+      <w:pPr>
+        <w:ind w:left="4680" w:hanging="360"/>
+      </w:pPr>
+    </w:lvl>
+    <w:lvl w:ilvl="7" w:tplc="04090019" w:tentative="1">
+      <w:start w:val="1"/>
+      <w:numFmt w:val="lowerLetter"/>
+      <w:lvlText w:val="%8."/>
+      <w:lvlJc w:val="left"/>
+      <w:pPr>
+        <w:ind w:left="5400" w:hanging="360"/>
+      </w:pPr>
+    </w:lvl>
+    <w:lvl w:ilvl="8" w:tplc="0409001B" w:tentative="1">
+      <w:start w:val="1"/>
+      <w:numFmt w:val="lowerRoman"/>
+      <w:lvlText w:val="%9."/>
+      <w:lvlJc w:val="right"/>
+      <w:pPr>
+        <w:ind w:left="6120" w:hanging="180"/>
+      </w:pPr>
+    </w:lvl>
+  </w:abstractNum>
+  <w:abstractNum w:abstractNumId="4" w15:restartNumberingAfterBreak="0">
     <w:nsid w:val="1FFF2FFF"/>
     <w:multiLevelType w:val="hybridMultilevel"/>
     <w:tmpl w:val="67B4C4C2"/>
@@ -2783,7 +4469,7 @@
       </w:pPr>
     </w:lvl>
   </w:abstractNum>
-  <w:abstractNum w:abstractNumId="4" w15:restartNumberingAfterBreak="0">
+  <w:abstractNum w:abstractNumId="5" w15:restartNumberingAfterBreak="0">
     <w:nsid w:val="38595F76"/>
     <w:multiLevelType w:val="hybridMultilevel"/>
     <w:tmpl w:val="6C5C5F74"/>
@@ -2872,7 +4558,96 @@
       </w:pPr>
     </w:lvl>
   </w:abstractNum>
-  <w:abstractNum w:abstractNumId="5" w15:restartNumberingAfterBreak="0">
+  <w:abstractNum w:abstractNumId="6" w15:restartNumberingAfterBreak="0">
+    <w:nsid w:val="3F6421F7"/>
+    <w:multiLevelType w:val="hybridMultilevel"/>
+    <w:tmpl w:val="810E5F84"/>
+    <w:lvl w:ilvl="0" w:tplc="04090001">
+      <w:start w:val="1"/>
+      <w:numFmt w:val="bullet"/>
+      <w:lvlText w:val=""/>
+      <w:lvlJc w:val="left"/>
+      <w:pPr>
+        <w:ind w:left="810" w:hanging="360"/>
+      </w:pPr>
+      <w:rPr>
+        <w:rFonts w:ascii="Symbol" w:hAnsi="Symbol" w:hint="default"/>
+      </w:rPr>
+    </w:lvl>
+    <w:lvl w:ilvl="1" w:tplc="04090019">
+      <w:start w:val="1"/>
+      <w:numFmt w:val="lowerLetter"/>
+      <w:lvlText w:val="%2."/>
+      <w:lvlJc w:val="left"/>
+      <w:pPr>
+        <w:ind w:left="1530" w:hanging="360"/>
+      </w:pPr>
+    </w:lvl>
+    <w:lvl w:ilvl="2" w:tplc="0409001B" w:tentative="1">
+      <w:start w:val="1"/>
+      <w:numFmt w:val="lowerRoman"/>
+      <w:lvlText w:val="%3."/>
+      <w:lvlJc w:val="right"/>
+      <w:pPr>
+        <w:ind w:left="2250" w:hanging="180"/>
+      </w:pPr>
+    </w:lvl>
+    <w:lvl w:ilvl="3" w:tplc="0409000F" w:tentative="1">
+      <w:start w:val="1"/>
+      <w:numFmt w:val="decimal"/>
+      <w:lvlText w:val="%4."/>
+      <w:lvlJc w:val="left"/>
+      <w:pPr>
+        <w:ind w:left="2970" w:hanging="360"/>
+      </w:pPr>
+    </w:lvl>
+    <w:lvl w:ilvl="4" w:tplc="04090019" w:tentative="1">
+      <w:start w:val="1"/>
+      <w:numFmt w:val="lowerLetter"/>
+      <w:lvlText w:val="%5."/>
+      <w:lvlJc w:val="left"/>
+      <w:pPr>
+        <w:ind w:left="3690" w:hanging="360"/>
+      </w:pPr>
+    </w:lvl>
+    <w:lvl w:ilvl="5" w:tplc="0409001B" w:tentative="1">
+      <w:start w:val="1"/>
+      <w:numFmt w:val="lowerRoman"/>
+      <w:lvlText w:val="%6."/>
+      <w:lvlJc w:val="right"/>
+      <w:pPr>
+        <w:ind w:left="4410" w:hanging="180"/>
+      </w:pPr>
+    </w:lvl>
+    <w:lvl w:ilvl="6" w:tplc="0409000F" w:tentative="1">
+      <w:start w:val="1"/>
+      <w:numFmt w:val="decimal"/>
+      <w:lvlText w:val="%7."/>
+      <w:lvlJc w:val="left"/>
+      <w:pPr>
+        <w:ind w:left="5130" w:hanging="360"/>
+      </w:pPr>
+    </w:lvl>
+    <w:lvl w:ilvl="7" w:tplc="04090019" w:tentative="1">
+      <w:start w:val="1"/>
+      <w:numFmt w:val="lowerLetter"/>
+      <w:lvlText w:val="%8."/>
+      <w:lvlJc w:val="left"/>
+      <w:pPr>
+        <w:ind w:left="5850" w:hanging="360"/>
+      </w:pPr>
+    </w:lvl>
+    <w:lvl w:ilvl="8" w:tplc="0409001B" w:tentative="1">
+      <w:start w:val="1"/>
+      <w:numFmt w:val="lowerRoman"/>
+      <w:lvlText w:val="%9."/>
+      <w:lvlJc w:val="right"/>
+      <w:pPr>
+        <w:ind w:left="6570" w:hanging="180"/>
+      </w:pPr>
+    </w:lvl>
+  </w:abstractNum>
+  <w:abstractNum w:abstractNumId="7" w15:restartNumberingAfterBreak="0">
     <w:nsid w:val="4BA25AB9"/>
     <w:multiLevelType w:val="hybridMultilevel"/>
     <w:tmpl w:val="B14886FA"/>
@@ -2984,7 +4759,7 @@
       </w:rPr>
     </w:lvl>
   </w:abstractNum>
-  <w:abstractNum w:abstractNumId="6" w15:restartNumberingAfterBreak="0">
+  <w:abstractNum w:abstractNumId="8" w15:restartNumberingAfterBreak="0">
     <w:nsid w:val="6B5F5D39"/>
     <w:multiLevelType w:val="hybridMultilevel"/>
     <w:tmpl w:val="FF587C84"/>
@@ -3073,7 +4848,7 @@
       </w:pPr>
     </w:lvl>
   </w:abstractNum>
-  <w:abstractNum w:abstractNumId="7" w15:restartNumberingAfterBreak="0">
+  <w:abstractNum w:abstractNumId="9" w15:restartNumberingAfterBreak="0">
     <w:nsid w:val="7B6A63F7"/>
     <w:multiLevelType w:val="hybridMultilevel"/>
     <w:tmpl w:val="870E8D06"/>
@@ -3163,16 +4938,16 @@
     <w:abstractNumId w:val="0"/>
   </w:num>
   <w:num w:numId="2">
-    <w:abstractNumId w:val="4"/>
+    <w:abstractNumId w:val="5"/>
   </w:num>
   <w:num w:numId="3">
+    <w:abstractNumId w:val="9"/>
+  </w:num>
+  <w:num w:numId="4">
     <w:abstractNumId w:val="7"/>
   </w:num>
-  <w:num w:numId="4">
-    <w:abstractNumId w:val="5"/>
-  </w:num>
   <w:num w:numId="5">
-    <w:abstractNumId w:val="3"/>
+    <w:abstractNumId w:val="4"/>
   </w:num>
   <w:num w:numId="6">
     <w:abstractNumId w:val="1"/>
@@ -3181,6 +4956,12 @@
     <w:abstractNumId w:val="2"/>
   </w:num>
   <w:num w:numId="8">
+    <w:abstractNumId w:val="8"/>
+  </w:num>
+  <w:num w:numId="9">
+    <w:abstractNumId w:val="3"/>
+  </w:num>
+  <w:num w:numId="10">
     <w:abstractNumId w:val="6"/>
   </w:num>
 </w:numbering>
@@ -3309,6 +5090,7 @@
     <w:lsdException w:name="HTML Sample" w:semiHidden="1" w:unhideWhenUsed="1"/>
     <w:lsdException w:name="HTML Typewriter" w:semiHidden="1" w:unhideWhenUsed="1"/>
     <w:lsdException w:name="HTML Variable" w:semiHidden="1" w:unhideWhenUsed="1"/>
+    <w:lsdException w:name="Normal Table" w:semiHidden="1" w:unhideWhenUsed="1"/>
     <w:lsdException w:name="annotation subject" w:semiHidden="1" w:unhideWhenUsed="1"/>
     <w:lsdException w:name="No List" w:semiHidden="1" w:unhideWhenUsed="1"/>
     <w:lsdException w:name="Outline List 1" w:semiHidden="1" w:unhideWhenUsed="1"/>
@@ -3355,8 +5137,10 @@
     <w:lsdException w:name="Table Subtle 2" w:semiHidden="1" w:unhideWhenUsed="1"/>
     <w:lsdException w:name="Table Web 1" w:semiHidden="1" w:unhideWhenUsed="1"/>
     <w:lsdException w:name="Table Web 2" w:semiHidden="1" w:unhideWhenUsed="1"/>
+    <w:lsdException w:name="Table Web 3" w:semiHidden="1" w:unhideWhenUsed="1"/>
     <w:lsdException w:name="Balloon Text" w:semiHidden="1" w:unhideWhenUsed="1"/>
-    <w:lsdException w:name="Table Grid" w:uiPriority="39"/>
+    <w:lsdException w:name="Table Grid" w:uiPriority="59"/>
+    <w:lsdException w:name="Table Theme" w:semiHidden="1" w:unhideWhenUsed="1"/>
     <w:lsdException w:name="Placeholder Text" w:semiHidden="1"/>
     <w:lsdException w:name="No Spacing" w:uiPriority="1" w:qFormat="1"/>
     <w:lsdException w:name="Light Shading" w:uiPriority="60"/>
@@ -3581,6 +5365,7 @@
   <w:style w:type="paragraph" w:default="1" w:styleId="Normal">
     <w:name w:val="Normal"/>
     <w:qFormat/>
+    <w:rsid w:val="00184737"/>
   </w:style>
   <w:style w:type="character" w:default="1" w:styleId="DefaultParagraphFont">
     <w:name w:val="Default Paragraph Font"/>
@@ -3624,6 +5409,36 @@
       <w:sz w:val="24"/>
       <w:szCs w:val="24"/>
     </w:rPr>
+  </w:style>
+  <w:style w:type="paragraph" w:styleId="ListParagraph">
+    <w:name w:val="List Paragraph"/>
+    <w:basedOn w:val="Normal"/>
+    <w:uiPriority w:val="34"/>
+    <w:qFormat/>
+    <w:rsid w:val="00184737"/>
+    <w:pPr>
+      <w:ind w:left="720"/>
+      <w:contextualSpacing/>
+    </w:pPr>
+  </w:style>
+  <w:style w:type="table" w:styleId="TableGrid">
+    <w:name w:val="Table Grid"/>
+    <w:basedOn w:val="TableNormal"/>
+    <w:uiPriority w:val="59"/>
+    <w:rsid w:val="00184737"/>
+    <w:pPr>
+      <w:spacing w:after="0" w:line="240" w:lineRule="auto"/>
+    </w:pPr>
+    <w:tblPr>
+      <w:tblBorders>
+        <w:top w:val="single" w:sz="4" w:space="0" w:color="auto"/>
+        <w:left w:val="single" w:sz="4" w:space="0" w:color="auto"/>
+        <w:bottom w:val="single" w:sz="4" w:space="0" w:color="auto"/>
+        <w:right w:val="single" w:sz="4" w:space="0" w:color="auto"/>
+        <w:insideH w:val="single" w:sz="4" w:space="0" w:color="auto"/>
+        <w:insideV w:val="single" w:sz="4" w:space="0" w:color="auto"/>
+      </w:tblBorders>
+    </w:tblPr>
   </w:style>
 </w:styles>
 </file>

</xml_diff>